<commit_message>
MS2 - Fixed description of write/read functions (reversed istream/ostream)
</commit_message>
<xml_diff>
--- a/FinalProject_MS2.docx
+++ b/FinalProject_MS2.docx
@@ -1,6 +1,6 @@
 
 <file path=word/document.xml><?xml version="1.0" encoding="utf-8"?>
-<w:document xmlns:wpc="http://schemas.microsoft.com/office/word/2010/wordprocessingCanvas" xmlns:cx="http://schemas.microsoft.com/office/drawing/2014/chartex" xmlns:cx1="http://schemas.microsoft.com/office/drawing/2015/9/8/chartex" xmlns:cx2="http://schemas.microsoft.com/office/drawing/2015/10/21/chartex" xmlns:cx3="http://schemas.microsoft.com/office/drawing/2016/5/9/chartex" xmlns:cx4="http://schemas.microsoft.com/office/drawing/2016/5/10/chartex" xmlns:cx5="http://schemas.microsoft.com/office/drawing/2016/5/11/chartex" xmlns:cx6="http://schemas.microsoft.com/office/drawing/2016/5/12/chartex" xmlns:cx7="http://schemas.microsoft.com/office/drawing/2016/5/13/chartex" xmlns:cx8="http://schemas.microsoft.com/office/drawing/2016/5/14/chartex" xmlns:mc="http://schemas.openxmlformats.org/markup-compatibility/2006" xmlns:aink="http://schemas.microsoft.com/office/drawing/2016/ink" xmlns:am3d="http://schemas.microsoft.com/office/drawing/2017/model3d" xmlns:o="urn:schemas-microsoft-com:office:office" xmlns:r="http://schemas.openxmlformats.org/officeDocument/2006/relationships" xmlns:m="http://schemas.openxmlformats.org/officeDocument/2006/math" xmlns:v="urn:schemas-microsoft-com:vml" xmlns:wp14="http://schemas.microsoft.com/office/word/2010/wordprocessingDrawing" xmlns:wp="http://schemas.openxmlformats.org/drawingml/2006/wordprocessingDrawing" xmlns:w10="urn:schemas-microsoft-com:office:word" xmlns:w="http://schemas.openxmlformats.org/wordprocessingml/2006/main" xmlns:w14="http://schemas.microsoft.com/office/word/2010/wordml" xmlns:w15="http://schemas.microsoft.com/office/word/2012/wordml" xmlns:w16cid="http://schemas.microsoft.com/office/word/2016/wordml/cid" xmlns:w16se="http://schemas.microsoft.com/office/word/2015/wordml/symex" xmlns:wpg="http://schemas.microsoft.com/office/word/2010/wordprocessingGroup" xmlns:wpi="http://schemas.microsoft.com/office/word/2010/wordprocessingInk" xmlns:wne="http://schemas.microsoft.com/office/word/2006/wordml" xmlns:wps="http://schemas.microsoft.com/office/word/2010/wordprocessingShape" mc:Ignorable="w14 w15 w16se w16cid wp14">
+<w:document xmlns:wpc="http://schemas.microsoft.com/office/word/2010/wordprocessingCanvas" xmlns:cx="http://schemas.microsoft.com/office/drawing/2014/chartex" xmlns:cx1="http://schemas.microsoft.com/office/drawing/2015/9/8/chartex" xmlns:mc="http://schemas.openxmlformats.org/markup-compatibility/2006" xmlns:o="urn:schemas-microsoft-com:office:office" xmlns:r="http://schemas.openxmlformats.org/officeDocument/2006/relationships" xmlns:m="http://schemas.openxmlformats.org/officeDocument/2006/math" xmlns:v="urn:schemas-microsoft-com:vml" xmlns:wp14="http://schemas.microsoft.com/office/word/2010/wordprocessingDrawing" xmlns:wp="http://schemas.openxmlformats.org/drawingml/2006/wordprocessingDrawing" xmlns:w10="urn:schemas-microsoft-com:office:word" xmlns:w="http://schemas.openxmlformats.org/wordprocessingml/2006/main" xmlns:w14="http://schemas.microsoft.com/office/word/2010/wordml" xmlns:w15="http://schemas.microsoft.com/office/word/2012/wordml" xmlns:w16se="http://schemas.microsoft.com/office/word/2015/wordml/symex" xmlns:wpg="http://schemas.microsoft.com/office/word/2010/wordprocessingGroup" xmlns:wpi="http://schemas.microsoft.com/office/word/2010/wordprocessingInk" xmlns:wne="http://schemas.microsoft.com/office/word/2006/wordml" xmlns:wps="http://schemas.microsoft.com/office/word/2010/wordprocessingShape" mc:Ignorable="w14 w15 w16se wp14">
   <w:body>
     <w:p>
       <w:pPr>
@@ -152,11 +152,9 @@
       <w:r>
         <w:t xml:space="preserve">dates in the system </w:t>
       </w:r>
-      <w:proofErr w:type="gramStart"/>
       <w:r>
         <w:t>and also</w:t>
       </w:r>
-      <w:proofErr w:type="gramEnd"/>
       <w:r>
         <w:t xml:space="preserve"> the user interface of the application. </w:t>
       </w:r>
@@ -310,27 +308,7 @@
           <w:iCs/>
           <w:szCs w:val="28"/>
         </w:rPr>
-        <w:t xml:space="preserve">You need to mention the workshop name or assignment name </w:t>
-      </w:r>
-      <w:proofErr w:type="gramStart"/>
-      <w:r>
-        <w:rPr>
-          <w:rFonts w:cstheme="minorHAnsi"/>
-          <w:i/>
-          <w:iCs/>
-          <w:szCs w:val="28"/>
-        </w:rPr>
-        <w:t>and also</w:t>
-      </w:r>
-      <w:proofErr w:type="gramEnd"/>
-      <w:r>
-        <w:rPr>
-          <w:rFonts w:cstheme="minorHAnsi"/>
-          <w:i/>
-          <w:iCs/>
-          <w:szCs w:val="28"/>
-        </w:rPr>
-        <w:t xml:space="preserve"> the file name and the parts in which you received the code for help.</w:t>
+        <w:t>You need to mention the workshop name or assignment name and also the file name and the parts in which you received the code for help.</w:t>
       </w:r>
     </w:p>
     <w:p>
@@ -450,26 +428,11 @@
         <w:pStyle w:val="ListParagraph"/>
       </w:pPr>
       <w:r>
-        <w:t xml:space="preserve">This module has two files: </w:t>
-      </w:r>
-      <w:proofErr w:type="spellStart"/>
-      <w:r>
-        <w:t>Utils.h</w:t>
-      </w:r>
-      <w:proofErr w:type="spellEnd"/>
-      <w:r>
-        <w:t xml:space="preserve"> and Utils.cpp. </w:t>
+        <w:t xml:space="preserve">This module has two files: Utils.h and Utils.cpp. </w:t>
       </w:r>
       <w:r>
         <w:br/>
-      </w:r>
-      <w:proofErr w:type="spellStart"/>
-      <w:r>
-        <w:t>Utils.h</w:t>
-      </w:r>
-      <w:proofErr w:type="spellEnd"/>
-      <w:r>
-        <w:t xml:space="preserve"> will be included an all the tester files and Utills.cpp will be added to the compile line of all submissions.  </w:t>
+        <w:t xml:space="preserve">Utils.h will be included an all the tester files and Utills.cpp will be added to the compile line of all submissions.  </w:t>
       </w:r>
     </w:p>
     <w:p>
@@ -481,15 +444,7 @@
         </w:numPr>
       </w:pPr>
       <w:r>
-        <w:t xml:space="preserve">You may reuse and copy any code your professor provided for your workshops or functions you may have from previous work in this subject or other subjects and place it in the </w:t>
-      </w:r>
-      <w:proofErr w:type="spellStart"/>
-      <w:r>
-        <w:t>Utils</w:t>
-      </w:r>
-      <w:proofErr w:type="spellEnd"/>
-      <w:r>
-        <w:t xml:space="preserve"> module. </w:t>
+        <w:t xml:space="preserve">You may reuse and copy any code your professor provided for your workshops or functions you may have from previous work in this subject or other subjects and place it in the Utils module. </w:t>
       </w:r>
     </w:p>
     <w:p>
@@ -587,15 +542,7 @@
     </w:p>
     <w:p>
       <w:r>
-        <w:t xml:space="preserve">All the code developed in this project should be under the namespace </w:t>
-      </w:r>
-      <w:proofErr w:type="spellStart"/>
-      <w:r>
-        <w:t>sdds</w:t>
-      </w:r>
-      <w:proofErr w:type="spellEnd"/>
-      <w:r>
-        <w:t>;</w:t>
+        <w:t>All the code developed in this project should be under the namespace sdds;</w:t>
       </w:r>
     </w:p>
     <w:p>
@@ -634,14 +581,12 @@
       <w:pPr>
         <w:ind w:left="1440" w:hanging="1440"/>
       </w:pPr>
-      <w:proofErr w:type="spellStart"/>
       <w:r>
         <w:rPr>
           <w:b/>
         </w:rPr>
         <w:t>MenuItem</w:t>
       </w:r>
-      <w:proofErr w:type="spellEnd"/>
       <w:r>
         <w:rPr>
           <w:b/>
@@ -725,7 +670,6 @@
       <w:r>
         <w:t xml:space="preserve">class that has several </w:t>
       </w:r>
-      <w:proofErr w:type="spellStart"/>
       <w:r>
         <w:rPr>
           <w:b/>
@@ -734,11 +678,7 @@
         <w:t>MenuItem</w:t>
       </w:r>
       <w:r>
-        <w:t>s</w:t>
-      </w:r>
-      <w:proofErr w:type="spellEnd"/>
-      <w:r>
-        <w:t xml:space="preserve"> to be displayed so the user can select one of them for an action to be executed in the program </w:t>
+        <w:t xml:space="preserve">s to be displayed so the user can select one of them for an action to be executed in the program </w:t>
       </w:r>
     </w:p>
     <w:p>
@@ -877,15 +817,7 @@
     </w:p>
     <w:p>
       <w:r>
-        <w:t xml:space="preserve">The Date module in files </w:t>
-      </w:r>
-      <w:proofErr w:type="spellStart"/>
-      <w:r>
-        <w:t>Date.h</w:t>
-      </w:r>
-      <w:proofErr w:type="spellEnd"/>
-      <w:r>
-        <w:t xml:space="preserve"> and Date.cpp is well documented and </w:t>
+        <w:t xml:space="preserve">The Date module in files Date.h and Date.cpp is well documented and </w:t>
       </w:r>
       <w:r>
         <w:t>is placed in</w:t>
@@ -902,15 +834,7 @@
         <w:t xml:space="preserve"> each constant, variable and </w:t>
       </w:r>
       <w:r>
-        <w:t xml:space="preserve">member function does and then using those function and your knowledge of </w:t>
-      </w:r>
-      <w:proofErr w:type="spellStart"/>
-      <w:r>
-        <w:t>iosteam</w:t>
-      </w:r>
-      <w:proofErr w:type="spellEnd"/>
-      <w:r>
-        <w:t>, cin an cout add the following member functions to the Date class:</w:t>
+        <w:t>member function does and then using those function and your knowledge of iosteam, cin an cout add the following member functions to the Date class:</w:t>
       </w:r>
       <w:r>
         <w:br/>
@@ -923,7 +847,6 @@
           <w:szCs w:val="36"/>
         </w:rPr>
       </w:pPr>
-      <w:proofErr w:type="gramStart"/>
       <w:r>
         <w:rPr>
           <w:rFonts w:ascii="Consolas" w:hAnsi="Consolas" w:cs="Consolas"/>
@@ -933,7 +856,6 @@
         </w:rPr>
         <w:t>std::</w:t>
       </w:r>
-      <w:proofErr w:type="gramEnd"/>
       <w:r>
         <w:rPr>
           <w:rFonts w:ascii="Consolas" w:hAnsi="Consolas" w:cs="Consolas"/>
@@ -1175,7 +1097,6 @@
           <w:szCs w:val="36"/>
         </w:rPr>
       </w:pPr>
-      <w:proofErr w:type="gramStart"/>
       <w:r>
         <w:rPr>
           <w:rFonts w:ascii="Consolas" w:hAnsi="Consolas" w:cs="Consolas"/>
@@ -1185,7 +1106,6 @@
         </w:rPr>
         <w:t>std::</w:t>
       </w:r>
-      <w:proofErr w:type="gramEnd"/>
       <w:r>
         <w:rPr>
           <w:rFonts w:ascii="Consolas" w:hAnsi="Consolas" w:cs="Consolas"/>
@@ -1222,7 +1142,6 @@
         </w:rPr>
         <w:t xml:space="preserve">&amp; </w:t>
       </w:r>
-      <w:proofErr w:type="spellStart"/>
       <w:r>
         <w:rPr>
           <w:rFonts w:ascii="Consolas" w:hAnsi="Consolas" w:cs="Consolas"/>
@@ -1232,7 +1151,6 @@
         </w:rPr>
         <w:t>os</w:t>
       </w:r>
-      <w:proofErr w:type="spellEnd"/>
       <w:r>
         <w:rPr>
           <w:rFonts w:ascii="Consolas" w:hAnsi="Consolas" w:cs="Consolas"/>
@@ -1265,30 +1183,12 @@
       <w:r>
         <w:t>If the Date object is in a “bad” state or (it is invalid) print the “</w:t>
       </w:r>
-      <w:proofErr w:type="spellStart"/>
-      <w:proofErr w:type="gramStart"/>
       <w:r>
         <w:rPr>
           <w:b/>
           <w:bCs/>
         </w:rPr>
-        <w:t>dateStatus</w:t>
-      </w:r>
-      <w:proofErr w:type="spellEnd"/>
-      <w:r>
-        <w:rPr>
-          <w:b/>
-          <w:bCs/>
-        </w:rPr>
-        <w:t>(</w:t>
-      </w:r>
-      <w:proofErr w:type="gramEnd"/>
-      <w:r>
-        <w:rPr>
-          <w:b/>
-          <w:bCs/>
-        </w:rPr>
-        <w:t>)</w:t>
+        <w:t>dateStatus()</w:t>
       </w:r>
       <w:r>
         <w:t>”.</w:t>
@@ -1558,7 +1458,6 @@
         </w:rPr>
         <w:t xml:space="preserve"> </w:t>
       </w:r>
-      <w:proofErr w:type="gramStart"/>
       <w:r>
         <w:rPr>
           <w:rFonts w:ascii="Consolas" w:hAnsi="Consolas" w:cs="Consolas"/>
@@ -1568,7 +1467,6 @@
         </w:rPr>
         <w:t>operator!=</w:t>
       </w:r>
-      <w:proofErr w:type="gramEnd"/>
       <w:r>
         <w:rPr>
           <w:rFonts w:ascii="Consolas" w:hAnsi="Consolas" w:cs="Consolas"/>
@@ -1738,9 +1636,8 @@
           <w:color w:val="000000"/>
           <w:szCs w:val="24"/>
         </w:rPr>
-        <w:t>daysSince0001_1_</w:t>
-      </w:r>
-      <w:proofErr w:type="gramStart"/>
+        <w:t>daysSince0001_1_1</w:t>
+      </w:r>
       <w:r>
         <w:rPr>
           <w:rFonts w:ascii="Consolas" w:hAnsi="Consolas" w:cs="Consolas"/>
@@ -1749,16 +1646,6 @@
           <w:color w:val="000000"/>
           <w:szCs w:val="24"/>
         </w:rPr>
-        <w:t>1</w:t>
-      </w:r>
-      <w:r>
-        <w:rPr>
-          <w:rFonts w:ascii="Consolas" w:hAnsi="Consolas" w:cs="Consolas"/>
-          <w:b/>
-          <w:bCs/>
-          <w:color w:val="000000"/>
-          <w:szCs w:val="24"/>
-        </w:rPr>
         <w:t xml:space="preserve"> </w:t>
       </w:r>
       <w:r>
@@ -1767,16 +1654,7 @@
           <w:color w:val="000000"/>
           <w:szCs w:val="24"/>
         </w:rPr>
-        <w:t>member</w:t>
-      </w:r>
-      <w:proofErr w:type="gramEnd"/>
-      <w:r>
-        <w:rPr>
-          <w:rFonts w:cstheme="minorHAnsi"/>
-          <w:color w:val="000000"/>
-          <w:szCs w:val="24"/>
-        </w:rPr>
-        <w:t xml:space="preserve"> function to </w:t>
+        <w:t xml:space="preserve">member function to </w:t>
       </w:r>
       <w:r>
         <w:t>o</w:t>
@@ -2041,33 +1919,15 @@
           <w:color w:val="008080"/>
           <w:szCs w:val="24"/>
         </w:rPr>
-        <w:t>operator&lt;</w:t>
-      </w:r>
-      <w:proofErr w:type="gramStart"/>
+        <w:t>operator&lt;&lt;</w:t>
+      </w:r>
       <w:r>
         <w:rPr>
           <w:rFonts w:ascii="Consolas" w:hAnsi="Consolas" w:cs="Consolas"/>
           <w:color w:val="008080"/>
           <w:szCs w:val="24"/>
         </w:rPr>
-        <w:t>&lt;</w:t>
-      </w:r>
-      <w:r>
-        <w:rPr>
-          <w:rFonts w:ascii="Consolas" w:hAnsi="Consolas" w:cs="Consolas"/>
-          <w:color w:val="008080"/>
-          <w:szCs w:val="24"/>
-        </w:rPr>
-        <w:t xml:space="preserve">  (</w:t>
-      </w:r>
-      <w:proofErr w:type="gramEnd"/>
-      <w:r>
-        <w:rPr>
-          <w:rFonts w:ascii="Consolas" w:hAnsi="Consolas" w:cs="Consolas"/>
-          <w:color w:val="008080"/>
-          <w:szCs w:val="24"/>
-        </w:rPr>
-        <w:t>for cout)</w:t>
+        <w:t xml:space="preserve">  (for cout)</w:t>
       </w:r>
       <w:r>
         <w:rPr>
@@ -2169,17 +2029,7 @@
           <w:sz w:val="19"/>
           <w:szCs w:val="19"/>
         </w:rPr>
-        <w:t xml:space="preserve"> daysSince0001_1_1</w:t>
-      </w:r>
-      <w:proofErr w:type="gramStart"/>
-      <w:r>
-        <w:rPr>
-          <w:rFonts w:ascii="Consolas" w:hAnsi="Consolas" w:cs="Consolas"/>
-          <w:color w:val="000000"/>
-          <w:sz w:val="19"/>
-          <w:szCs w:val="19"/>
-        </w:rPr>
-        <w:t>()</w:t>
+        <w:t xml:space="preserve"> daysSince0001_1_1()</w:t>
       </w:r>
       <w:r>
         <w:rPr>
@@ -2190,7 +2040,6 @@
         </w:rPr>
         <w:t>const</w:t>
       </w:r>
-      <w:proofErr w:type="gramEnd"/>
       <w:r>
         <w:rPr>
           <w:rFonts w:ascii="Consolas" w:hAnsi="Consolas" w:cs="Consolas"/>
@@ -2239,27 +2088,7 @@
           <w:sz w:val="19"/>
           <w:szCs w:val="19"/>
         </w:rPr>
-        <w:t xml:space="preserve"> </w:t>
-      </w:r>
-      <w:proofErr w:type="gramStart"/>
-      <w:r>
-        <w:rPr>
-          <w:rFonts w:ascii="Consolas" w:hAnsi="Consolas" w:cs="Consolas"/>
-          <w:color w:val="000000"/>
-          <w:sz w:val="19"/>
-          <w:szCs w:val="19"/>
-        </w:rPr>
-        <w:t>validate(</w:t>
-      </w:r>
-      <w:proofErr w:type="gramEnd"/>
-      <w:r>
-        <w:rPr>
-          <w:rFonts w:ascii="Consolas" w:hAnsi="Consolas" w:cs="Consolas"/>
-          <w:color w:val="000000"/>
-          <w:sz w:val="19"/>
-          <w:szCs w:val="19"/>
-        </w:rPr>
-        <w:t xml:space="preserve">);             </w:t>
+        <w:t xml:space="preserve"> validate();             </w:t>
       </w:r>
       <w:r>
         <w:rPr>
@@ -2365,30 +2194,8 @@
           <w:sz w:val="19"/>
           <w:szCs w:val="19"/>
         </w:rPr>
-        <w:t xml:space="preserve"> </w:t>
-      </w:r>
-      <w:proofErr w:type="spellStart"/>
-      <w:proofErr w:type="gramStart"/>
-      <w:r>
-        <w:rPr>
-          <w:rFonts w:ascii="Consolas" w:hAnsi="Consolas" w:cs="Consolas"/>
-          <w:color w:val="000000"/>
-          <w:sz w:val="19"/>
-          <w:szCs w:val="19"/>
-        </w:rPr>
-        <w:t>errCode</w:t>
-      </w:r>
-      <w:proofErr w:type="spellEnd"/>
-      <w:r>
-        <w:rPr>
-          <w:rFonts w:ascii="Consolas" w:hAnsi="Consolas" w:cs="Consolas"/>
-          <w:color w:val="000000"/>
-          <w:sz w:val="19"/>
-          <w:szCs w:val="19"/>
-        </w:rPr>
-        <w:t>(</w:t>
-      </w:r>
-      <w:proofErr w:type="gramEnd"/>
+        <w:t xml:space="preserve"> errCode(</w:t>
+      </w:r>
       <w:r>
         <w:rPr>
           <w:rFonts w:ascii="Consolas" w:hAnsi="Consolas" w:cs="Consolas"/>
@@ -2398,7 +2205,6 @@
         </w:rPr>
         <w:t xml:space="preserve">int </w:t>
       </w:r>
-      <w:proofErr w:type="spellStart"/>
       <w:r>
         <w:rPr>
           <w:rFonts w:ascii="Consolas" w:hAnsi="Consolas" w:cs="Consolas"/>
@@ -2408,7 +2214,6 @@
         </w:rPr>
         <w:t>theErrorCode</w:t>
       </w:r>
-      <w:proofErr w:type="spellEnd"/>
       <w:r>
         <w:rPr>
           <w:rFonts w:ascii="Consolas" w:hAnsi="Consolas" w:cs="Consolas"/>
@@ -2459,8 +2264,6 @@
         </w:rPr>
         <w:t xml:space="preserve"> </w:t>
       </w:r>
-      <w:proofErr w:type="spellStart"/>
-      <w:proofErr w:type="gramStart"/>
       <w:r>
         <w:rPr>
           <w:rFonts w:ascii="Consolas" w:hAnsi="Consolas" w:cs="Consolas"/>
@@ -2477,27 +2280,7 @@
           <w:sz w:val="19"/>
           <w:szCs w:val="19"/>
         </w:rPr>
-        <w:t>Year</w:t>
-      </w:r>
-      <w:proofErr w:type="spellEnd"/>
-      <w:r>
-        <w:rPr>
-          <w:rFonts w:ascii="Consolas" w:hAnsi="Consolas" w:cs="Consolas"/>
-          <w:color w:val="000000"/>
-          <w:sz w:val="19"/>
-          <w:szCs w:val="19"/>
-        </w:rPr>
-        <w:t>(</w:t>
-      </w:r>
-      <w:proofErr w:type="gramEnd"/>
-      <w:r>
-        <w:rPr>
-          <w:rFonts w:ascii="Consolas" w:hAnsi="Consolas" w:cs="Consolas"/>
-          <w:color w:val="000000"/>
-          <w:sz w:val="19"/>
-          <w:szCs w:val="19"/>
-        </w:rPr>
-        <w:t>)</w:t>
+        <w:t>Year()</w:t>
       </w:r>
       <w:r>
         <w:rPr>
@@ -2556,27 +2339,7 @@
           <w:sz w:val="19"/>
           <w:szCs w:val="19"/>
         </w:rPr>
-        <w:t xml:space="preserve"> </w:t>
-      </w:r>
-      <w:proofErr w:type="gramStart"/>
-      <w:r>
-        <w:rPr>
-          <w:rFonts w:ascii="Consolas" w:hAnsi="Consolas" w:cs="Consolas"/>
-          <w:color w:val="000000"/>
-          <w:sz w:val="19"/>
-          <w:szCs w:val="19"/>
-        </w:rPr>
-        <w:t>bad(</w:t>
-      </w:r>
-      <w:proofErr w:type="gramEnd"/>
-      <w:r>
-        <w:rPr>
-          <w:rFonts w:ascii="Consolas" w:hAnsi="Consolas" w:cs="Consolas"/>
-          <w:color w:val="000000"/>
-          <w:sz w:val="19"/>
-          <w:szCs w:val="19"/>
-        </w:rPr>
-        <w:t>)</w:t>
+        <w:t xml:space="preserve"> bad()</w:t>
       </w:r>
       <w:r>
         <w:rPr>
@@ -2635,38 +2398,7 @@
           <w:sz w:val="19"/>
           <w:szCs w:val="19"/>
         </w:rPr>
-        <w:t xml:space="preserve"> </w:t>
-      </w:r>
-      <w:proofErr w:type="spellStart"/>
-      <w:proofErr w:type="gramStart"/>
-      <w:r>
-        <w:rPr>
-          <w:rFonts w:ascii="Consolas" w:hAnsi="Consolas" w:cs="Consolas"/>
-          <w:color w:val="000000"/>
-          <w:sz w:val="19"/>
-          <w:szCs w:val="19"/>
-        </w:rPr>
-        <w:t>mdays</w:t>
-      </w:r>
-      <w:proofErr w:type="spellEnd"/>
-      <w:r>
-        <w:rPr>
-          <w:rFonts w:ascii="Consolas" w:hAnsi="Consolas" w:cs="Consolas"/>
-          <w:color w:val="000000"/>
-          <w:sz w:val="19"/>
-          <w:szCs w:val="19"/>
-        </w:rPr>
-        <w:t>(</w:t>
-      </w:r>
-      <w:proofErr w:type="gramEnd"/>
-      <w:r>
-        <w:rPr>
-          <w:rFonts w:ascii="Consolas" w:hAnsi="Consolas" w:cs="Consolas"/>
-          <w:color w:val="000000"/>
-          <w:sz w:val="19"/>
-          <w:szCs w:val="19"/>
-        </w:rPr>
-        <w:t>)</w:t>
+        <w:t xml:space="preserve"> mdays()</w:t>
       </w:r>
       <w:r>
         <w:rPr>
@@ -2725,38 +2457,7 @@
           <w:sz w:val="19"/>
           <w:szCs w:val="19"/>
         </w:rPr>
-        <w:t xml:space="preserve"> </w:t>
-      </w:r>
-      <w:proofErr w:type="spellStart"/>
-      <w:proofErr w:type="gramStart"/>
-      <w:r>
-        <w:rPr>
-          <w:rFonts w:ascii="Consolas" w:hAnsi="Consolas" w:cs="Consolas"/>
-          <w:color w:val="000000"/>
-          <w:sz w:val="19"/>
-          <w:szCs w:val="19"/>
-        </w:rPr>
-        <w:t>setToToday</w:t>
-      </w:r>
-      <w:proofErr w:type="spellEnd"/>
-      <w:r>
-        <w:rPr>
-          <w:rFonts w:ascii="Consolas" w:hAnsi="Consolas" w:cs="Consolas"/>
-          <w:color w:val="000000"/>
-          <w:sz w:val="19"/>
-          <w:szCs w:val="19"/>
-        </w:rPr>
-        <w:t>(</w:t>
-      </w:r>
-      <w:proofErr w:type="gramEnd"/>
-      <w:r>
-        <w:rPr>
-          <w:rFonts w:ascii="Consolas" w:hAnsi="Consolas" w:cs="Consolas"/>
-          <w:color w:val="000000"/>
-          <w:sz w:val="19"/>
-          <w:szCs w:val="19"/>
-        </w:rPr>
-        <w:t xml:space="preserve">);           </w:t>
+        <w:t xml:space="preserve"> setToToday();           </w:t>
       </w:r>
       <w:r>
         <w:rPr>
@@ -2804,25 +2505,14 @@
           <w:szCs w:val="19"/>
         </w:rPr>
       </w:pPr>
-      <w:proofErr w:type="gramStart"/>
-      <w:r>
-        <w:rPr>
-          <w:rFonts w:ascii="Consolas" w:hAnsi="Consolas" w:cs="Consolas"/>
-          <w:color w:val="000000"/>
-          <w:sz w:val="19"/>
-          <w:szCs w:val="19"/>
-        </w:rPr>
-        <w:t>Date(</w:t>
-      </w:r>
-      <w:proofErr w:type="gramEnd"/>
-      <w:r>
-        <w:rPr>
-          <w:rFonts w:ascii="Consolas" w:hAnsi="Consolas" w:cs="Consolas"/>
-          <w:color w:val="000000"/>
-          <w:sz w:val="19"/>
-          <w:szCs w:val="19"/>
-        </w:rPr>
-        <w:t xml:space="preserve">);                           </w:t>
+      <w:r>
+        <w:rPr>
+          <w:rFonts w:ascii="Consolas" w:hAnsi="Consolas" w:cs="Consolas"/>
+          <w:color w:val="000000"/>
+          <w:sz w:val="19"/>
+          <w:szCs w:val="19"/>
+        </w:rPr>
+        <w:t xml:space="preserve">Date();                           </w:t>
       </w:r>
       <w:r>
         <w:rPr>
@@ -2847,7 +2537,6 @@
           <w:szCs w:val="19"/>
         </w:rPr>
       </w:pPr>
-      <w:proofErr w:type="gramStart"/>
       <w:r>
         <w:rPr>
           <w:rFonts w:ascii="Consolas" w:hAnsi="Consolas" w:cs="Consolas"/>
@@ -2857,7 +2546,6 @@
         </w:rPr>
         <w:t>Date(</w:t>
       </w:r>
-      <w:proofErr w:type="gramEnd"/>
       <w:r>
         <w:rPr>
           <w:rFonts w:ascii="Consolas" w:hAnsi="Consolas" w:cs="Consolas"/>
@@ -3051,38 +2739,7 @@
           <w:sz w:val="19"/>
           <w:szCs w:val="19"/>
         </w:rPr>
-        <w:t xml:space="preserve"> </w:t>
-      </w:r>
-      <w:proofErr w:type="spellStart"/>
-      <w:proofErr w:type="gramStart"/>
-      <w:r>
-        <w:rPr>
-          <w:rFonts w:ascii="Consolas" w:hAnsi="Consolas" w:cs="Consolas"/>
-          <w:color w:val="000000"/>
-          <w:sz w:val="19"/>
-          <w:szCs w:val="19"/>
-        </w:rPr>
-        <w:t>errCode</w:t>
-      </w:r>
-      <w:proofErr w:type="spellEnd"/>
-      <w:r>
-        <w:rPr>
-          <w:rFonts w:ascii="Consolas" w:hAnsi="Consolas" w:cs="Consolas"/>
-          <w:color w:val="000000"/>
-          <w:sz w:val="19"/>
-          <w:szCs w:val="19"/>
-        </w:rPr>
-        <w:t>(</w:t>
-      </w:r>
-      <w:proofErr w:type="gramEnd"/>
-      <w:r>
-        <w:rPr>
-          <w:rFonts w:ascii="Consolas" w:hAnsi="Consolas" w:cs="Consolas"/>
-          <w:color w:val="000000"/>
-          <w:sz w:val="19"/>
-          <w:szCs w:val="19"/>
-        </w:rPr>
-        <w:t>)</w:t>
+        <w:t xml:space="preserve"> errCode()</w:t>
       </w:r>
       <w:r>
         <w:rPr>
@@ -3161,8 +2818,6 @@
         </w:rPr>
         <w:t xml:space="preserve">* </w:t>
       </w:r>
-      <w:proofErr w:type="spellStart"/>
-      <w:proofErr w:type="gramStart"/>
       <w:r>
         <w:rPr>
           <w:rFonts w:ascii="Consolas" w:hAnsi="Consolas" w:cs="Consolas"/>
@@ -3179,27 +2834,7 @@
           <w:sz w:val="19"/>
           <w:szCs w:val="19"/>
         </w:rPr>
-        <w:t>ateStatus</w:t>
-      </w:r>
-      <w:proofErr w:type="spellEnd"/>
-      <w:r>
-        <w:rPr>
-          <w:rFonts w:ascii="Consolas" w:hAnsi="Consolas" w:cs="Consolas"/>
-          <w:color w:val="000000"/>
-          <w:sz w:val="19"/>
-          <w:szCs w:val="19"/>
-        </w:rPr>
-        <w:t>(</w:t>
-      </w:r>
-      <w:proofErr w:type="gramEnd"/>
-      <w:r>
-        <w:rPr>
-          <w:rFonts w:ascii="Consolas" w:hAnsi="Consolas" w:cs="Consolas"/>
-          <w:color w:val="000000"/>
-          <w:sz w:val="19"/>
-          <w:szCs w:val="19"/>
-        </w:rPr>
-        <w:t>)</w:t>
+        <w:t>ateStatus()</w:t>
       </w:r>
       <w:r>
         <w:rPr>
@@ -3282,38 +2917,7 @@
           <w:sz w:val="19"/>
           <w:szCs w:val="19"/>
         </w:rPr>
-        <w:t xml:space="preserve"> </w:t>
-      </w:r>
-      <w:proofErr w:type="spellStart"/>
-      <w:proofErr w:type="gramStart"/>
-      <w:r>
-        <w:rPr>
-          <w:rFonts w:ascii="Consolas" w:hAnsi="Consolas" w:cs="Consolas"/>
-          <w:color w:val="000000"/>
-          <w:sz w:val="19"/>
-          <w:szCs w:val="19"/>
-        </w:rPr>
-        <w:t>currentYear</w:t>
-      </w:r>
-      <w:proofErr w:type="spellEnd"/>
-      <w:r>
-        <w:rPr>
-          <w:rFonts w:ascii="Consolas" w:hAnsi="Consolas" w:cs="Consolas"/>
-          <w:color w:val="000000"/>
-          <w:sz w:val="19"/>
-          <w:szCs w:val="19"/>
-        </w:rPr>
-        <w:t>(</w:t>
-      </w:r>
-      <w:proofErr w:type="gramEnd"/>
-      <w:r>
-        <w:rPr>
-          <w:rFonts w:ascii="Consolas" w:hAnsi="Consolas" w:cs="Consolas"/>
-          <w:color w:val="000000"/>
-          <w:sz w:val="19"/>
-          <w:szCs w:val="19"/>
-        </w:rPr>
-        <w:t>)</w:t>
+        <w:t xml:space="preserve"> currentYear()</w:t>
       </w:r>
       <w:r>
         <w:rPr>
@@ -3340,27 +2944,7 @@
           <w:sz w:val="19"/>
           <w:szCs w:val="19"/>
         </w:rPr>
-        <w:t xml:space="preserve">// returns the </w:t>
-      </w:r>
-      <w:proofErr w:type="spellStart"/>
-      <w:r>
-        <w:rPr>
-          <w:rFonts w:ascii="Consolas" w:hAnsi="Consolas" w:cs="Consolas"/>
-          <w:color w:val="008000"/>
-          <w:sz w:val="19"/>
-          <w:szCs w:val="19"/>
-        </w:rPr>
-        <w:t>m_CUR_YEAR</w:t>
-      </w:r>
-      <w:proofErr w:type="spellEnd"/>
-      <w:r>
-        <w:rPr>
-          <w:rFonts w:ascii="Consolas" w:hAnsi="Consolas" w:cs="Consolas"/>
-          <w:color w:val="008000"/>
-          <w:sz w:val="19"/>
-          <w:szCs w:val="19"/>
-        </w:rPr>
-        <w:t xml:space="preserve"> value;</w:t>
+        <w:t>// returns the m_CUR_YEAR value;</w:t>
       </w:r>
     </w:p>
     <w:p/>
@@ -3507,40 +3091,15 @@
       </w:r>
       <w:r>
         <w:br/>
-        <w:t>~</w:t>
-      </w:r>
-      <w:proofErr w:type="spellStart"/>
-      <w:proofErr w:type="gramStart"/>
-      <w:r>
-        <w:t>fardad.soleimanloo</w:t>
-      </w:r>
-      <w:proofErr w:type="spellEnd"/>
-      <w:proofErr w:type="gramEnd"/>
-      <w:r>
-        <w:t>/244/ms1/</w:t>
-      </w:r>
-      <w:proofErr w:type="spellStart"/>
-      <w:r>
-        <w:t>dateTester</w:t>
-      </w:r>
-      <w:proofErr w:type="spellEnd"/>
+        <w:t>~fardad.soleimanloo/244/ms1/dateTester</w:t>
+      </w:r>
       <w:r>
         <w:br/>
-        <w:t>~</w:t>
-      </w:r>
-      <w:proofErr w:type="spellStart"/>
-      <w:r>
-        <w:t>fardad.soleimanloo</w:t>
-      </w:r>
-      <w:proofErr w:type="spellEnd"/>
-      <w:r>
-        <w:t>/244/ms1/</w:t>
-      </w:r>
-      <w:proofErr w:type="spellStart"/>
+        <w:t>~fardad.soleimanloo/244/ms1/</w:t>
+      </w:r>
       <w:r>
         <w:t>dateSumbissionTester</w:t>
       </w:r>
-      <w:proofErr w:type="spellEnd"/>
       <w:r>
         <w:br/>
       </w:r>
@@ -3600,23 +3159,7 @@
         <w:spacing w:after="0" w:line="240" w:lineRule="auto"/>
       </w:pPr>
       <w:r>
-        <w:t xml:space="preserve">Create a module called Menu (in files Menu.cpp and </w:t>
-      </w:r>
-      <w:proofErr w:type="spellStart"/>
-      <w:r>
-        <w:t>Menu.h</w:t>
-      </w:r>
-      <w:proofErr w:type="spellEnd"/>
-      <w:r>
-        <w:t xml:space="preserve">) this module will hold both </w:t>
-      </w:r>
-      <w:proofErr w:type="spellStart"/>
-      <w:r>
-        <w:t>MenuItem</w:t>
-      </w:r>
-      <w:proofErr w:type="spellEnd"/>
-      <w:r>
-        <w:t xml:space="preserve"> and Menu Classes’ implementation code. </w:t>
+        <w:t xml:space="preserve">Create a module called Menu (in files Menu.cpp and Menu.h) this module will hold both MenuItem and Menu Classes’ implementation code. </w:t>
       </w:r>
     </w:p>
     <w:p>
@@ -3710,13 +3253,8 @@
         <w:spacing w:after="0" w:line="240" w:lineRule="auto"/>
       </w:pPr>
       <w:r>
-        <w:t xml:space="preserve">Create a class Called </w:t>
-      </w:r>
-      <w:proofErr w:type="spellStart"/>
-      <w:r>
-        <w:t>MenuItem</w:t>
-      </w:r>
-      <w:proofErr w:type="spellEnd"/>
+        <w:t>Create a class Called MenuItem</w:t>
+      </w:r>
       <w:r>
         <w:t>. T</w:t>
       </w:r>
@@ -3766,15 +3304,7 @@
         <w:spacing w:after="0" w:line="240" w:lineRule="auto"/>
       </w:pPr>
       <w:r>
-        <w:t xml:space="preserve">Make the “Menu” class a friend of this class (which makes </w:t>
-      </w:r>
-      <w:proofErr w:type="spellStart"/>
-      <w:r>
-        <w:t>MenuItem</w:t>
-      </w:r>
-      <w:proofErr w:type="spellEnd"/>
-      <w:r>
-        <w:t xml:space="preserve"> class only accessible by the Menu class). </w:t>
+        <w:t xml:space="preserve">Make the “Menu” class a friend of this class (which makes MenuItem class only accessible by the Menu class). </w:t>
       </w:r>
     </w:p>
     <w:p>
@@ -3792,37 +3322,13 @@
         <w:spacing w:after="0" w:line="240" w:lineRule="auto"/>
       </w:pPr>
       <w:r>
-        <w:t xml:space="preserve">The description of the </w:t>
-      </w:r>
-      <w:proofErr w:type="spellStart"/>
-      <w:r>
-        <w:t>MenuItem</w:t>
-      </w:r>
-      <w:proofErr w:type="spellEnd"/>
-      <w:r>
-        <w:t xml:space="preserve"> is only to be set to a value </w:t>
-      </w:r>
-      <w:proofErr w:type="gramStart"/>
-      <w:r>
-        <w:t>at the moment</w:t>
-      </w:r>
-      <w:proofErr w:type="gramEnd"/>
-      <w:r>
-        <w:t xml:space="preserve"> of instantiation</w:t>
+        <w:t>The description of the MenuItem is only to be set to a value at the moment of instantiation</w:t>
       </w:r>
       <w:r>
         <w:t xml:space="preserve"> (or initialization)</w:t>
       </w:r>
       <w:r>
-        <w:t xml:space="preserve"> and is not changeable after the </w:t>
-      </w:r>
-      <w:proofErr w:type="spellStart"/>
-      <w:r>
-        <w:t>MenuItem</w:t>
-      </w:r>
-      <w:proofErr w:type="spellEnd"/>
-      <w:r>
-        <w:t xml:space="preserve"> is created. </w:t>
+        <w:t xml:space="preserve"> and is not changeable after the MenuItem is created. </w:t>
       </w:r>
       <w:r>
         <w:br/>
@@ -3855,26 +3361,10 @@
         <w:t>If no value is provided for the description</w:t>
       </w:r>
       <w:r>
-        <w:t xml:space="preserve"> </w:t>
-      </w:r>
-      <w:proofErr w:type="gramStart"/>
-      <w:r>
-        <w:t>at the moment</w:t>
-      </w:r>
-      <w:proofErr w:type="gramEnd"/>
-      <w:r>
-        <w:t xml:space="preserve"> of creation,</w:t>
-      </w:r>
-      <w:r>
-        <w:t xml:space="preserve"> the </w:t>
-      </w:r>
-      <w:proofErr w:type="spellStart"/>
-      <w:r>
-        <w:t>MenuItem</w:t>
-      </w:r>
-      <w:proofErr w:type="spellEnd"/>
-      <w:r>
-        <w:t xml:space="preserve"> should be set as empty (with no description).</w:t>
+        <w:t xml:space="preserve"> at the moment of creation,</w:t>
+      </w:r>
+      <w:r>
+        <w:t xml:space="preserve"> the MenuItem should be set as empty (with no description).</w:t>
       </w:r>
       <w:r>
         <w:br/>
@@ -3902,29 +3392,13 @@
         <w:spacing w:after="0" w:line="240" w:lineRule="auto"/>
       </w:pPr>
       <w:r>
-        <w:t xml:space="preserve">A </w:t>
-      </w:r>
-      <w:proofErr w:type="spellStart"/>
-      <w:r>
-        <w:t>MenuItem</w:t>
-      </w:r>
-      <w:proofErr w:type="spellEnd"/>
-      <w:r>
-        <w:t xml:space="preserve"> object can not be copied </w:t>
+        <w:t xml:space="preserve">A MenuItem object can not be copied </w:t>
       </w:r>
       <w:r>
         <w:t>from or</w:t>
       </w:r>
       <w:r>
-        <w:t xml:space="preserve"> assigned to another </w:t>
-      </w:r>
-      <w:proofErr w:type="spellStart"/>
-      <w:r>
-        <w:t>MenuItem</w:t>
-      </w:r>
-      <w:proofErr w:type="spellEnd"/>
-      <w:r>
-        <w:t xml:space="preserve"> object.</w:t>
+        <w:t xml:space="preserve"> assigned to another MenuItem object.</w:t>
       </w:r>
     </w:p>
     <w:p>
@@ -3967,15 +3441,7 @@
         <w:t>When</w:t>
       </w:r>
       <w:r>
-        <w:t xml:space="preserve"> a </w:t>
-      </w:r>
-      <w:proofErr w:type="spellStart"/>
-      <w:r>
-        <w:t>MenuItem</w:t>
-      </w:r>
-      <w:proofErr w:type="spellEnd"/>
-      <w:r>
-        <w:t xml:space="preserve"> is casted to “bool” i</w:t>
+        <w:t xml:space="preserve"> a MenuItem is casted to “bool” i</w:t>
       </w:r>
       <w:r>
         <w:t>t</w:t>
@@ -4026,15 +3492,7 @@
         <w:spacing w:after="0" w:line="240" w:lineRule="auto"/>
       </w:pPr>
       <w:r>
-        <w:t xml:space="preserve">When a </w:t>
-      </w:r>
-      <w:proofErr w:type="spellStart"/>
-      <w:r>
-        <w:t>MenuItem</w:t>
-      </w:r>
-      <w:proofErr w:type="spellEnd"/>
-      <w:r>
-        <w:t xml:space="preserve"> is casted to “const char*” it should return the address of the description C-string.</w:t>
+        <w:t>When a MenuItem is casted to “const char*” it should return the address of the description C-string.</w:t>
       </w:r>
     </w:p>
     <w:p>
@@ -4080,13 +3538,8 @@
         <w:t xml:space="preserve">Display the </w:t>
       </w:r>
       <w:r>
-        <w:t xml:space="preserve">description of the </w:t>
-      </w:r>
-      <w:proofErr w:type="spellStart"/>
-      <w:r>
-        <w:t>MenuItem</w:t>
-      </w:r>
-      <w:proofErr w:type="spellEnd"/>
+        <w:t>description of the MenuItem</w:t>
+      </w:r>
       <w:r>
         <w:t xml:space="preserve"> using a function that receives an ostream reference argument and returns it when printing is done.  If no value is passed as argument to this function it should pass the “cout” object </w:t>
       </w:r>
@@ -4112,15 +3565,7 @@
         <w:spacing w:after="0" w:line="240" w:lineRule="auto"/>
       </w:pPr>
       <w:r>
-        <w:t xml:space="preserve">Make sure there is no memory leak after </w:t>
-      </w:r>
-      <w:proofErr w:type="spellStart"/>
-      <w:r>
-        <w:t>MenuItem</w:t>
-      </w:r>
-      <w:proofErr w:type="spellEnd"/>
-      <w:r>
-        <w:t xml:space="preserve"> goes out of scope.</w:t>
+        <w:t>Make sure there is no memory leak after MenuItem goes out of scope.</w:t>
       </w:r>
       <w:r>
         <w:br/>
@@ -4239,15 +3684,7 @@
         <w:spacing w:after="0" w:line="240" w:lineRule="auto"/>
       </w:pPr>
       <w:r>
-        <w:t xml:space="preserve">A </w:t>
-      </w:r>
-      <w:proofErr w:type="spellStart"/>
-      <w:r>
-        <w:t>MenuItem</w:t>
-      </w:r>
-      <w:proofErr w:type="spellEnd"/>
-      <w:r>
-        <w:t xml:space="preserve"> to possibly hold the title of the Menu.</w:t>
+        <w:t>A MenuItem to possibly hold the title of the Menu.</w:t>
       </w:r>
     </w:p>
     <w:p>
@@ -4260,15 +3697,7 @@
         <w:spacing w:after="0" w:line="240" w:lineRule="auto"/>
       </w:pPr>
       <w:r>
-        <w:t xml:space="preserve">An array of </w:t>
-      </w:r>
-      <w:proofErr w:type="spellStart"/>
-      <w:r>
-        <w:t>MenuItem</w:t>
-      </w:r>
-      <w:proofErr w:type="spellEnd"/>
-      <w:r>
-        <w:t xml:space="preserve"> pointers. The size of this array is set by a constant unsinged integer defined in</w:t>
+        <w:t>An array of MenuItem pointers. The size of this array is set by a constant unsinged integer defined in</w:t>
       </w:r>
       <w:r>
         <w:t xml:space="preserve"> the</w:t>
@@ -4319,29 +3748,13 @@
         <w:spacing w:after="0" w:line="240" w:lineRule="auto"/>
       </w:pPr>
       <w:r>
-        <w:t xml:space="preserve">This array will keep potential </w:t>
-      </w:r>
-      <w:proofErr w:type="spellStart"/>
-      <w:r>
-        <w:t>MenuItems</w:t>
-      </w:r>
-      <w:proofErr w:type="spellEnd"/>
-      <w:r>
-        <w:t xml:space="preserve"> added to the Menu</w:t>
+        <w:t>This array will keep potential MenuItems added to the Menu</w:t>
       </w:r>
       <w:r>
         <w:t xml:space="preserve">. </w:t>
       </w:r>
       <w:r>
-        <w:t xml:space="preserve">Each individual element of this array will hold the address of a dynamically allocated </w:t>
-      </w:r>
-      <w:proofErr w:type="spellStart"/>
-      <w:r>
-        <w:t>MenuItem</w:t>
-      </w:r>
-      <w:proofErr w:type="spellEnd"/>
-      <w:r>
-        <w:t xml:space="preserve"> as they are added to the Menu. (See insertion operator overload for Menu)</w:t>
+        <w:t>Each individual element of this array will hold the address of a dynamically allocated MenuItem as they are added to the Menu. (See insertion operator overload for Menu)</w:t>
       </w:r>
     </w:p>
     <w:p>
@@ -4354,15 +3767,7 @@
         <w:spacing w:after="0" w:line="240" w:lineRule="auto"/>
       </w:pPr>
       <w:r>
-        <w:t xml:space="preserve">An integer to keep track of how many </w:t>
-      </w:r>
-      <w:proofErr w:type="spellStart"/>
-      <w:r>
-        <w:t>MenuItem</w:t>
-      </w:r>
-      <w:proofErr w:type="spellEnd"/>
-      <w:r>
-        <w:t xml:space="preserve"> pointers are pointing to allocated memor</w:t>
+        <w:t>An integer to keep track of how many MenuItem pointers are pointing to allocated memor</w:t>
       </w:r>
       <w:r>
         <w:t>ies</w:t>
@@ -4476,15 +3881,7 @@
         <w:t xml:space="preserve">A Menu is always created </w:t>
       </w:r>
       <w:r>
-        <w:t xml:space="preserve">empty; with no </w:t>
-      </w:r>
-      <w:proofErr w:type="spellStart"/>
-      <w:r>
-        <w:t>MenuItems</w:t>
-      </w:r>
-      <w:proofErr w:type="spellEnd"/>
-      <w:r>
-        <w:t>,</w:t>
+        <w:t>empty; with no MenuItems,</w:t>
       </w:r>
       <w:r>
         <w:t xml:space="preserve"> </w:t>
@@ -4536,18 +3933,8 @@
           <w:color w:val="000000"/>
           <w:szCs w:val="24"/>
         </w:rPr>
-        <w:t xml:space="preserve"> </w:t>
-      </w:r>
-      <w:proofErr w:type="gramStart"/>
-      <w:r>
-        <w:rPr>
-          <w:rFonts w:ascii="Consolas" w:hAnsi="Consolas" w:cs="Consolas"/>
-          <w:color w:val="000000"/>
-          <w:szCs w:val="24"/>
-        </w:rPr>
-        <w:t>B(</w:t>
-      </w:r>
-      <w:proofErr w:type="gramEnd"/>
+        <w:t xml:space="preserve"> B(</w:t>
+      </w:r>
       <w:r>
         <w:rPr>
           <w:rFonts w:ascii="Consolas" w:hAnsi="Consolas" w:cs="Consolas"/>
@@ -4603,15 +3990,7 @@
         <w:t xml:space="preserve"> followed by a “:” and a newline</w:t>
       </w:r>
       <w:r>
-        <w:t xml:space="preserve">, then it will display all the </w:t>
-      </w:r>
-      <w:proofErr w:type="spellStart"/>
-      <w:r>
-        <w:t>MenuItems</w:t>
-      </w:r>
-      <w:proofErr w:type="spellEnd"/>
-      <w:r>
-        <w:t xml:space="preserve"> one by one; adding a row number in front of each. </w:t>
+        <w:t xml:space="preserve">, then it will display all the MenuItems one by one; adding a row number in front of each. </w:t>
       </w:r>
       <w:r>
         <w:lastRenderedPageBreak/>
@@ -4619,15 +3998,7 @@
       </w:r>
       <w:r>
         <w:br/>
-        <w:t xml:space="preserve">After printing all </w:t>
-      </w:r>
-      <w:proofErr w:type="spellStart"/>
-      <w:r>
-        <w:t>MenuItems</w:t>
-      </w:r>
-      <w:proofErr w:type="spellEnd"/>
-      <w:r>
-        <w:t xml:space="preserve"> it should print</w:t>
+        <w:t>After printing all MenuItems it should print</w:t>
       </w:r>
       <w:r>
         <w:t xml:space="preserve"> </w:t>
@@ -4827,15 +4198,7 @@
         <w:t xml:space="preserve"> (operator&lt;&lt;)</w:t>
       </w:r>
       <w:r>
-        <w:t xml:space="preserve"> to add a </w:t>
-      </w:r>
-      <w:proofErr w:type="spellStart"/>
-      <w:r>
-        <w:t>MenuItem</w:t>
-      </w:r>
-      <w:proofErr w:type="spellEnd"/>
-      <w:r>
-        <w:t xml:space="preserve"> to the Menu.</w:t>
+        <w:t xml:space="preserve"> to add a MenuItem to the Menu.</w:t>
       </w:r>
     </w:p>
     <w:p>
@@ -4844,15 +4207,7 @@
         <w:spacing w:after="0" w:line="240" w:lineRule="auto"/>
       </w:pPr>
       <w:r>
-        <w:t xml:space="preserve">This operator receives a C Style string containing the description of the </w:t>
-      </w:r>
-      <w:proofErr w:type="spellStart"/>
-      <w:r>
-        <w:t>MenuItem</w:t>
-      </w:r>
-      <w:proofErr w:type="spellEnd"/>
-      <w:r>
-        <w:t xml:space="preserve"> and return the reference of the Menu object itself. </w:t>
+        <w:t xml:space="preserve">This operator receives a C Style string containing the description of the MenuItem and return the reference of the Menu object itself. </w:t>
       </w:r>
     </w:p>
     <w:p>
@@ -4861,37 +4216,13 @@
         <w:spacing w:after="0" w:line="240" w:lineRule="auto"/>
       </w:pPr>
       <w:r>
-        <w:t xml:space="preserve">To accomplish this, check if a spot for a </w:t>
-      </w:r>
-      <w:proofErr w:type="spellStart"/>
-      <w:r>
-        <w:t>MenuItem</w:t>
-      </w:r>
-      <w:proofErr w:type="spellEnd"/>
-      <w:r>
-        <w:t xml:space="preserve"> is available in the </w:t>
+        <w:t xml:space="preserve">To accomplish this, check if a spot for a MenuItem is available in the </w:t>
       </w:r>
       <w:r>
         <w:t>a</w:t>
       </w:r>
       <w:r>
-        <w:t xml:space="preserve">rray of </w:t>
-      </w:r>
-      <w:proofErr w:type="spellStart"/>
-      <w:r>
-        <w:t>MenuItem</w:t>
-      </w:r>
-      <w:proofErr w:type="spellEnd"/>
-      <w:r>
-        <w:t xml:space="preserve"> pointers. If it is, dynamically create a </w:t>
-      </w:r>
-      <w:proofErr w:type="spellStart"/>
-      <w:r>
-        <w:t>MenuItem</w:t>
-      </w:r>
-      <w:proofErr w:type="spellEnd"/>
-      <w:r>
-        <w:t xml:space="preserve"> out of the description received</w:t>
+        <w:t>rray of MenuItem pointers. If it is, dynamically create a MenuItem out of the description received</w:t>
       </w:r>
       <w:r>
         <w:t xml:space="preserve"> through the function argument</w:t>
@@ -4909,15 +4240,7 @@
         <w:t>finally</w:t>
       </w:r>
       <w:r>
-        <w:t xml:space="preserve"> add to the number of allocated </w:t>
-      </w:r>
-      <w:proofErr w:type="spellStart"/>
-      <w:r>
-        <w:t>MenuItem</w:t>
-      </w:r>
-      <w:proofErr w:type="spellEnd"/>
-      <w:r>
-        <w:t xml:space="preserve"> pointers.</w:t>
+        <w:t xml:space="preserve"> add to the number of allocated MenuItem pointers.</w:t>
       </w:r>
     </w:p>
     <w:p>
@@ -4929,26 +4252,10 @@
         <w:t xml:space="preserve">If no spot is </w:t>
       </w:r>
       <w:r>
-        <w:t xml:space="preserve">available, </w:t>
-      </w:r>
-      <w:proofErr w:type="gramStart"/>
-      <w:r>
-        <w:t>(</w:t>
-      </w:r>
-      <w:r>
-        <w:t xml:space="preserve"> that</w:t>
-      </w:r>
-      <w:proofErr w:type="gramEnd"/>
-      <w:r>
-        <w:t xml:space="preserve"> is; if number of allocated </w:t>
-      </w:r>
-      <w:proofErr w:type="spellStart"/>
-      <w:r>
-        <w:t>MenuItem</w:t>
-      </w:r>
-      <w:proofErr w:type="spellEnd"/>
-      <w:r>
-        <w:t xml:space="preserve"> pointers is equal to </w:t>
+        <w:t>available, (</w:t>
+      </w:r>
+      <w:r>
+        <w:t xml:space="preserve"> that is; if number of allocated MenuItem pointers is equal to </w:t>
       </w:r>
       <w:r>
         <w:t xml:space="preserve"> </w:t>
@@ -5150,7 +4457,6 @@
       <w:r>
         <w:t xml:space="preserve">Create a member function called </w:t>
       </w:r>
-      <w:proofErr w:type="spellStart"/>
       <w:r>
         <w:rPr>
           <w:rFonts w:ascii="Consolas" w:hAnsi="Consolas" w:cs="Consolas"/>
@@ -5159,7 +4465,6 @@
         </w:rPr>
         <w:t>getSelection</w:t>
       </w:r>
-      <w:proofErr w:type="spellEnd"/>
       <w:r>
         <w:t xml:space="preserve">. </w:t>
       </w:r>
@@ -5263,7 +4568,6 @@
       <w:r>
         <w:t xml:space="preserve"> to do exactly what </w:t>
       </w:r>
-      <w:proofErr w:type="spellStart"/>
       <w:r>
         <w:rPr>
           <w:rFonts w:ascii="Consolas" w:hAnsi="Consolas" w:cs="Consolas"/>
@@ -5272,7 +4576,6 @@
         </w:rPr>
         <w:t>getSelection</w:t>
       </w:r>
-      <w:proofErr w:type="spellEnd"/>
       <w:r>
         <w:t xml:space="preserve"> does.</w:t>
       </w:r>
@@ -5287,23 +4590,7 @@
         <w:spacing w:after="0" w:line="240" w:lineRule="auto"/>
       </w:pPr>
       <w:r>
-        <w:t xml:space="preserve">Casting the Menu to an integer or an unsigned integer should return the number of </w:t>
-      </w:r>
-      <w:proofErr w:type="spellStart"/>
-      <w:r>
-        <w:t>MenuItems</w:t>
-      </w:r>
-      <w:proofErr w:type="spellEnd"/>
-      <w:r>
-        <w:t xml:space="preserve"> allocated in the </w:t>
-      </w:r>
-      <w:proofErr w:type="spellStart"/>
-      <w:r>
-        <w:t>MenuItem</w:t>
-      </w:r>
-      <w:proofErr w:type="spellEnd"/>
-      <w:r>
-        <w:t xml:space="preserve"> array of pointers. </w:t>
+        <w:t xml:space="preserve">Casting the Menu to an integer or an unsigned integer should return the number of MenuItems allocated in the MenuItem array of pointers. </w:t>
       </w:r>
     </w:p>
     <w:p>
@@ -5761,25 +5048,7 @@
           <w:color w:val="000000"/>
           <w:szCs w:val="24"/>
         </w:rPr>
-        <w:t xml:space="preserve"> </w:t>
-      </w:r>
-      <w:proofErr w:type="spellStart"/>
-      <w:r>
-        <w:rPr>
-          <w:rFonts w:ascii="Consolas" w:hAnsi="Consolas" w:cs="Consolas"/>
-          <w:color w:val="000000"/>
-          <w:szCs w:val="24"/>
-        </w:rPr>
-        <w:t>endl</w:t>
-      </w:r>
-      <w:proofErr w:type="spellEnd"/>
-      <w:r>
-        <w:rPr>
-          <w:rFonts w:ascii="Consolas" w:hAnsi="Consolas" w:cs="Consolas"/>
-          <w:color w:val="000000"/>
-          <w:szCs w:val="24"/>
-        </w:rPr>
-        <w:t>;</w:t>
+        <w:t xml:space="preserve"> endl;</w:t>
       </w:r>
     </w:p>
     <w:p>
@@ -5844,38 +5113,14 @@
         <w:t xml:space="preserve">cast </w:t>
       </w:r>
       <w:r>
-        <w:t xml:space="preserve">of the corresponding </w:t>
-      </w:r>
-      <w:proofErr w:type="spellStart"/>
-      <w:r>
-        <w:t>MenuItem</w:t>
-      </w:r>
-      <w:proofErr w:type="spellEnd"/>
-      <w:r>
-        <w:t xml:space="preserve"> in the array of </w:t>
-      </w:r>
-      <w:proofErr w:type="spellStart"/>
-      <w:r>
-        <w:t>MenuItem</w:t>
-      </w:r>
-      <w:proofErr w:type="spellEnd"/>
-      <w:r>
-        <w:t xml:space="preserve"> pointers</w:t>
+        <w:t>of the corresponding MenuItem in the array of MenuItem pointers</w:t>
       </w:r>
       <w:r>
         <w:t>.</w:t>
       </w:r>
       <w:r>
         <w:br/>
-        <w:t xml:space="preserve">If the index passes the number of </w:t>
-      </w:r>
-      <w:proofErr w:type="spellStart"/>
-      <w:r>
-        <w:t>MenuItems</w:t>
-      </w:r>
-      <w:proofErr w:type="spellEnd"/>
-      <w:r>
-        <w:t xml:space="preserve"> in the Menu, loop back to the beginning</w:t>
+        <w:t>If the index passes the number of MenuItems in the Menu, loop back to the beginning</w:t>
       </w:r>
       <w:r>
         <w:t>.  Example:</w:t>
@@ -6054,56 +5299,46 @@
           <w:color w:val="000000"/>
           <w:szCs w:val="24"/>
         </w:rPr>
+        <w:t xml:space="preserve"> M</w:t>
+      </w:r>
+      <w:r>
+        <w:rPr>
+          <w:rFonts w:ascii="Consolas" w:hAnsi="Consolas" w:cs="Consolas"/>
+          <w:color w:val="008080"/>
+          <w:szCs w:val="24"/>
+        </w:rPr>
+        <w:t>[</w:t>
+      </w:r>
+      <w:r>
+        <w:rPr>
+          <w:rFonts w:ascii="Consolas" w:hAnsi="Consolas" w:cs="Consolas"/>
+          <w:color w:val="000000"/>
+          <w:szCs w:val="24"/>
+        </w:rPr>
+        <w:t>0</w:t>
+      </w:r>
+      <w:r>
+        <w:rPr>
+          <w:rFonts w:ascii="Consolas" w:hAnsi="Consolas" w:cs="Consolas"/>
+          <w:color w:val="008080"/>
+          <w:szCs w:val="24"/>
+        </w:rPr>
+        <w:t>]</w:t>
+      </w:r>
+      <w:r>
+        <w:rPr>
+          <w:rFonts w:ascii="Consolas" w:hAnsi="Consolas" w:cs="Consolas"/>
+          <w:color w:val="000000"/>
+          <w:szCs w:val="24"/>
+        </w:rPr>
         <w:t xml:space="preserve"> </w:t>
       </w:r>
-      <w:proofErr w:type="gramStart"/>
-      <w:r>
-        <w:rPr>
-          <w:rFonts w:ascii="Consolas" w:hAnsi="Consolas" w:cs="Consolas"/>
-          <w:color w:val="000000"/>
-          <w:szCs w:val="24"/>
-        </w:rPr>
-        <w:t>M</w:t>
-      </w:r>
       <w:r>
         <w:rPr>
           <w:rFonts w:ascii="Consolas" w:hAnsi="Consolas" w:cs="Consolas"/>
           <w:color w:val="008080"/>
           <w:szCs w:val="24"/>
         </w:rPr>
-        <w:t>[</w:t>
-      </w:r>
-      <w:proofErr w:type="gramEnd"/>
-      <w:r>
-        <w:rPr>
-          <w:rFonts w:ascii="Consolas" w:hAnsi="Consolas" w:cs="Consolas"/>
-          <w:color w:val="000000"/>
-          <w:szCs w:val="24"/>
-        </w:rPr>
-        <w:t>0</w:t>
-      </w:r>
-      <w:r>
-        <w:rPr>
-          <w:rFonts w:ascii="Consolas" w:hAnsi="Consolas" w:cs="Consolas"/>
-          <w:color w:val="008080"/>
-          <w:szCs w:val="24"/>
-        </w:rPr>
-        <w:t>]</w:t>
-      </w:r>
-      <w:r>
-        <w:rPr>
-          <w:rFonts w:ascii="Consolas" w:hAnsi="Consolas" w:cs="Consolas"/>
-          <w:color w:val="000000"/>
-          <w:szCs w:val="24"/>
-        </w:rPr>
-        <w:t xml:space="preserve"> </w:t>
-      </w:r>
-      <w:r>
-        <w:rPr>
-          <w:rFonts w:ascii="Consolas" w:hAnsi="Consolas" w:cs="Consolas"/>
-          <w:color w:val="008080"/>
-          <w:szCs w:val="24"/>
-        </w:rPr>
         <w:t>&lt;&lt;</w:t>
       </w:r>
       <w:r>
@@ -6112,25 +5347,7 @@
           <w:color w:val="000000"/>
           <w:szCs w:val="24"/>
         </w:rPr>
-        <w:t xml:space="preserve"> </w:t>
-      </w:r>
-      <w:proofErr w:type="spellStart"/>
-      <w:r>
-        <w:rPr>
-          <w:rFonts w:ascii="Consolas" w:hAnsi="Consolas" w:cs="Consolas"/>
-          <w:color w:val="000000"/>
-          <w:szCs w:val="24"/>
-        </w:rPr>
-        <w:t>endl</w:t>
-      </w:r>
-      <w:proofErr w:type="spellEnd"/>
-      <w:r>
-        <w:rPr>
-          <w:rFonts w:ascii="Consolas" w:hAnsi="Consolas" w:cs="Consolas"/>
-          <w:color w:val="000000"/>
-          <w:szCs w:val="24"/>
-        </w:rPr>
-        <w:t>;</w:t>
+        <w:t xml:space="preserve"> endl;</w:t>
       </w:r>
     </w:p>
     <w:p>
@@ -6140,13 +5357,15 @@
         <w:rPr>
           <w:sz w:val="36"/>
           <w:szCs w:val="32"/>
-        </w:rPr>
-      </w:pPr>
-      <w:r>
-        <w:rPr>
-          <w:rFonts w:ascii="Consolas" w:hAnsi="Consolas" w:cs="Consolas"/>
-          <w:color w:val="000000"/>
-          <w:szCs w:val="24"/>
+          <w:lang w:val="fr-CA"/>
+        </w:rPr>
+      </w:pPr>
+      <w:r>
+        <w:rPr>
+          <w:rFonts w:ascii="Consolas" w:hAnsi="Consolas" w:cs="Consolas"/>
+          <w:color w:val="000000"/>
+          <w:szCs w:val="24"/>
+          <w:lang w:val="fr-CA"/>
         </w:rPr>
         <w:t xml:space="preserve">cout </w:t>
       </w:r>
@@ -6155,6 +5374,7 @@
           <w:rFonts w:ascii="Consolas" w:hAnsi="Consolas" w:cs="Consolas"/>
           <w:color w:val="008080"/>
           <w:szCs w:val="24"/>
+          <w:lang w:val="fr-CA"/>
         </w:rPr>
         <w:t>&lt;&lt;</w:t>
       </w:r>
@@ -6163,56 +5383,52 @@
           <w:rFonts w:ascii="Consolas" w:hAnsi="Consolas" w:cs="Consolas"/>
           <w:color w:val="000000"/>
           <w:szCs w:val="24"/>
+          <w:lang w:val="fr-CA"/>
+        </w:rPr>
+        <w:t xml:space="preserve"> M</w:t>
+      </w:r>
+      <w:r>
+        <w:rPr>
+          <w:rFonts w:ascii="Consolas" w:hAnsi="Consolas" w:cs="Consolas"/>
+          <w:color w:val="008080"/>
+          <w:szCs w:val="24"/>
+          <w:lang w:val="fr-CA"/>
+        </w:rPr>
+        <w:t>[</w:t>
+      </w:r>
+      <w:r>
+        <w:rPr>
+          <w:rFonts w:ascii="Consolas" w:hAnsi="Consolas" w:cs="Consolas"/>
+          <w:color w:val="000000"/>
+          <w:szCs w:val="24"/>
+          <w:lang w:val="fr-CA"/>
+        </w:rPr>
+        <w:t>1</w:t>
+      </w:r>
+      <w:r>
+        <w:rPr>
+          <w:rFonts w:ascii="Consolas" w:hAnsi="Consolas" w:cs="Consolas"/>
+          <w:color w:val="008080"/>
+          <w:szCs w:val="24"/>
+          <w:lang w:val="fr-CA"/>
+        </w:rPr>
+        <w:t>]</w:t>
+      </w:r>
+      <w:r>
+        <w:rPr>
+          <w:rFonts w:ascii="Consolas" w:hAnsi="Consolas" w:cs="Consolas"/>
+          <w:color w:val="000000"/>
+          <w:szCs w:val="24"/>
+          <w:lang w:val="fr-CA"/>
         </w:rPr>
         <w:t xml:space="preserve"> </w:t>
       </w:r>
-      <w:proofErr w:type="gramStart"/>
-      <w:r>
-        <w:rPr>
-          <w:rFonts w:ascii="Consolas" w:hAnsi="Consolas" w:cs="Consolas"/>
-          <w:color w:val="000000"/>
-          <w:szCs w:val="24"/>
-        </w:rPr>
-        <w:t>M</w:t>
-      </w:r>
       <w:r>
         <w:rPr>
           <w:rFonts w:ascii="Consolas" w:hAnsi="Consolas" w:cs="Consolas"/>
           <w:color w:val="008080"/>
           <w:szCs w:val="24"/>
-        </w:rPr>
-        <w:t>[</w:t>
-      </w:r>
-      <w:proofErr w:type="gramEnd"/>
-      <w:r>
-        <w:rPr>
-          <w:rFonts w:ascii="Consolas" w:hAnsi="Consolas" w:cs="Consolas"/>
-          <w:color w:val="000000"/>
-          <w:szCs w:val="24"/>
-        </w:rPr>
-        <w:t>1</w:t>
-      </w:r>
-      <w:r>
-        <w:rPr>
-          <w:rFonts w:ascii="Consolas" w:hAnsi="Consolas" w:cs="Consolas"/>
-          <w:color w:val="008080"/>
-          <w:szCs w:val="24"/>
-        </w:rPr>
-        <w:t>]</w:t>
-      </w:r>
-      <w:r>
-        <w:rPr>
-          <w:rFonts w:ascii="Consolas" w:hAnsi="Consolas" w:cs="Consolas"/>
-          <w:color w:val="000000"/>
-          <w:szCs w:val="24"/>
-        </w:rPr>
-        <w:t xml:space="preserve"> </w:t>
-      </w:r>
-      <w:r>
-        <w:rPr>
-          <w:rFonts w:ascii="Consolas" w:hAnsi="Consolas" w:cs="Consolas"/>
-          <w:color w:val="008080"/>
-          <w:szCs w:val="24"/>
+          <w:lang w:val="fr-CA"/>
         </w:rPr>
         <w:t>&lt;&lt;</w:t>
       </w:r>
@@ -6221,26 +5437,9 @@
           <w:rFonts w:ascii="Consolas" w:hAnsi="Consolas" w:cs="Consolas"/>
           <w:color w:val="000000"/>
           <w:szCs w:val="24"/>
-        </w:rPr>
-        <w:t xml:space="preserve"> </w:t>
-      </w:r>
-      <w:proofErr w:type="spellStart"/>
-      <w:r>
-        <w:rPr>
-          <w:rFonts w:ascii="Consolas" w:hAnsi="Consolas" w:cs="Consolas"/>
-          <w:color w:val="000000"/>
-          <w:szCs w:val="24"/>
-        </w:rPr>
-        <w:t>endl</w:t>
-      </w:r>
-      <w:proofErr w:type="spellEnd"/>
-      <w:r>
-        <w:rPr>
-          <w:rFonts w:ascii="Consolas" w:hAnsi="Consolas" w:cs="Consolas"/>
-          <w:color w:val="000000"/>
-          <w:szCs w:val="24"/>
-        </w:rPr>
-        <w:t>;</w:t>
+          <w:lang w:val="fr-CA"/>
+        </w:rPr>
+        <w:t xml:space="preserve"> endl;</w:t>
       </w:r>
     </w:p>
     <w:p>
@@ -6250,13 +5449,15 @@
         <w:rPr>
           <w:sz w:val="36"/>
           <w:szCs w:val="32"/>
-        </w:rPr>
-      </w:pPr>
-      <w:r>
-        <w:rPr>
-          <w:rFonts w:ascii="Consolas" w:hAnsi="Consolas" w:cs="Consolas"/>
-          <w:color w:val="000000"/>
-          <w:szCs w:val="24"/>
+          <w:lang w:val="fr-CA"/>
+        </w:rPr>
+      </w:pPr>
+      <w:r>
+        <w:rPr>
+          <w:rFonts w:ascii="Consolas" w:hAnsi="Consolas" w:cs="Consolas"/>
+          <w:color w:val="000000"/>
+          <w:szCs w:val="24"/>
+          <w:lang w:val="fr-CA"/>
         </w:rPr>
         <w:t xml:space="preserve">cout </w:t>
       </w:r>
@@ -6265,6 +5466,7 @@
           <w:rFonts w:ascii="Consolas" w:hAnsi="Consolas" w:cs="Consolas"/>
           <w:color w:val="008080"/>
           <w:szCs w:val="24"/>
+          <w:lang w:val="fr-CA"/>
         </w:rPr>
         <w:t>&lt;&lt;</w:t>
       </w:r>
@@ -6273,56 +5475,52 @@
           <w:rFonts w:ascii="Consolas" w:hAnsi="Consolas" w:cs="Consolas"/>
           <w:color w:val="000000"/>
           <w:szCs w:val="24"/>
+          <w:lang w:val="fr-CA"/>
+        </w:rPr>
+        <w:t xml:space="preserve"> M</w:t>
+      </w:r>
+      <w:r>
+        <w:rPr>
+          <w:rFonts w:ascii="Consolas" w:hAnsi="Consolas" w:cs="Consolas"/>
+          <w:color w:val="008080"/>
+          <w:szCs w:val="24"/>
+          <w:lang w:val="fr-CA"/>
+        </w:rPr>
+        <w:t>[</w:t>
+      </w:r>
+      <w:r>
+        <w:rPr>
+          <w:rFonts w:ascii="Consolas" w:hAnsi="Consolas" w:cs="Consolas"/>
+          <w:color w:val="000000"/>
+          <w:szCs w:val="24"/>
+          <w:lang w:val="fr-CA"/>
+        </w:rPr>
+        <w:t>3</w:t>
+      </w:r>
+      <w:r>
+        <w:rPr>
+          <w:rFonts w:ascii="Consolas" w:hAnsi="Consolas" w:cs="Consolas"/>
+          <w:color w:val="008080"/>
+          <w:szCs w:val="24"/>
+          <w:lang w:val="fr-CA"/>
+        </w:rPr>
+        <w:t>]</w:t>
+      </w:r>
+      <w:r>
+        <w:rPr>
+          <w:rFonts w:ascii="Consolas" w:hAnsi="Consolas" w:cs="Consolas"/>
+          <w:color w:val="000000"/>
+          <w:szCs w:val="24"/>
+          <w:lang w:val="fr-CA"/>
         </w:rPr>
         <w:t xml:space="preserve"> </w:t>
       </w:r>
-      <w:proofErr w:type="gramStart"/>
-      <w:r>
-        <w:rPr>
-          <w:rFonts w:ascii="Consolas" w:hAnsi="Consolas" w:cs="Consolas"/>
-          <w:color w:val="000000"/>
-          <w:szCs w:val="24"/>
-        </w:rPr>
-        <w:t>M</w:t>
-      </w:r>
       <w:r>
         <w:rPr>
           <w:rFonts w:ascii="Consolas" w:hAnsi="Consolas" w:cs="Consolas"/>
           <w:color w:val="008080"/>
           <w:szCs w:val="24"/>
-        </w:rPr>
-        <w:t>[</w:t>
-      </w:r>
-      <w:proofErr w:type="gramEnd"/>
-      <w:r>
-        <w:rPr>
-          <w:rFonts w:ascii="Consolas" w:hAnsi="Consolas" w:cs="Consolas"/>
-          <w:color w:val="000000"/>
-          <w:szCs w:val="24"/>
-        </w:rPr>
-        <w:t>3</w:t>
-      </w:r>
-      <w:r>
-        <w:rPr>
-          <w:rFonts w:ascii="Consolas" w:hAnsi="Consolas" w:cs="Consolas"/>
-          <w:color w:val="008080"/>
-          <w:szCs w:val="24"/>
-        </w:rPr>
-        <w:t>]</w:t>
-      </w:r>
-      <w:r>
-        <w:rPr>
-          <w:rFonts w:ascii="Consolas" w:hAnsi="Consolas" w:cs="Consolas"/>
-          <w:color w:val="000000"/>
-          <w:szCs w:val="24"/>
-        </w:rPr>
-        <w:t xml:space="preserve"> </w:t>
-      </w:r>
-      <w:r>
-        <w:rPr>
-          <w:rFonts w:ascii="Consolas" w:hAnsi="Consolas" w:cs="Consolas"/>
-          <w:color w:val="008080"/>
-          <w:szCs w:val="24"/>
+          <w:lang w:val="fr-CA"/>
         </w:rPr>
         <w:t>&lt;&lt;</w:t>
       </w:r>
@@ -6331,26 +5529,9 @@
           <w:rFonts w:ascii="Consolas" w:hAnsi="Consolas" w:cs="Consolas"/>
           <w:color w:val="000000"/>
           <w:szCs w:val="24"/>
-        </w:rPr>
-        <w:t xml:space="preserve"> </w:t>
-      </w:r>
-      <w:proofErr w:type="spellStart"/>
-      <w:r>
-        <w:rPr>
-          <w:rFonts w:ascii="Consolas" w:hAnsi="Consolas" w:cs="Consolas"/>
-          <w:color w:val="000000"/>
-          <w:szCs w:val="24"/>
-        </w:rPr>
-        <w:t>endl</w:t>
-      </w:r>
-      <w:proofErr w:type="spellEnd"/>
-      <w:r>
-        <w:rPr>
-          <w:rFonts w:ascii="Consolas" w:hAnsi="Consolas" w:cs="Consolas"/>
-          <w:color w:val="000000"/>
-          <w:szCs w:val="24"/>
-        </w:rPr>
-        <w:t>;</w:t>
+          <w:lang w:val="fr-CA"/>
+        </w:rPr>
+        <w:t xml:space="preserve"> endl;</w:t>
       </w:r>
     </w:p>
     <w:p>
@@ -6359,6 +5540,9 @@
         <w:spacing w:after="0" w:line="240" w:lineRule="auto"/>
       </w:pPr>
       <w:r>
+        <w:rPr>
+          <w:lang w:val="en-US"/>
+        </w:rPr>
         <w:br/>
       </w:r>
       <w:r>
@@ -6531,38 +5715,14 @@
     </w:p>
     <w:p>
       <w:r>
-        <w:t xml:space="preserve">On Matrix compile your </w:t>
-      </w:r>
-      <w:proofErr w:type="spellStart"/>
-      <w:r>
-        <w:t>cpp</w:t>
-      </w:r>
-      <w:proofErr w:type="spellEnd"/>
-      <w:r>
-        <w:t xml:space="preserve"> files with: </w:t>
+        <w:t xml:space="preserve">On Matrix compile your cpp files with: </w:t>
       </w:r>
       <w:r>
         <w:rPr>
           <w:b/>
           <w:bCs/>
         </w:rPr>
-        <w:t>g++ -Wall -std=</w:t>
-      </w:r>
-      <w:proofErr w:type="spellStart"/>
-      <w:r>
-        <w:rPr>
-          <w:b/>
-          <w:bCs/>
-        </w:rPr>
-        <w:t>c++</w:t>
-      </w:r>
-      <w:proofErr w:type="spellEnd"/>
-      <w:r>
-        <w:rPr>
-          <w:b/>
-          <w:bCs/>
-        </w:rPr>
-        <w:t>11</w:t>
+        <w:t>g++ -Wall -std=c++11</w:t>
       </w:r>
       <w:r>
         <w:t xml:space="preserve"> command.</w:t>
@@ -6597,43 +5757,15 @@
       </w:r>
       <w:r>
         <w:br/>
-        <w:t>~</w:t>
-      </w:r>
-      <w:proofErr w:type="spellStart"/>
-      <w:proofErr w:type="gramStart"/>
-      <w:r>
-        <w:t>fardad.soleimanloo</w:t>
-      </w:r>
-      <w:proofErr w:type="spellEnd"/>
-      <w:proofErr w:type="gramEnd"/>
-      <w:r>
-        <w:t>/244/ms1/</w:t>
-      </w:r>
-      <w:proofErr w:type="spellStart"/>
-      <w:r>
-        <w:t>menuTester</w:t>
-      </w:r>
-      <w:proofErr w:type="spellEnd"/>
+        <w:t>~fardad.soleimanloo/244/ms1/menuTester</w:t>
+      </w:r>
       <w:r>
         <w:br/>
-        <w:t>~</w:t>
-      </w:r>
-      <w:proofErr w:type="spellStart"/>
-      <w:r>
-        <w:t>fardad.soleimanloo</w:t>
-      </w:r>
-      <w:proofErr w:type="spellEnd"/>
-      <w:r>
-        <w:t>/244/ms1/</w:t>
-      </w:r>
-      <w:r>
-        <w:t xml:space="preserve"> </w:t>
-      </w:r>
-      <w:proofErr w:type="spellStart"/>
-      <w:r>
-        <w:t>menuSubmissionTester</w:t>
-      </w:r>
-      <w:proofErr w:type="spellEnd"/>
+        <w:t>~fardad.soleimanloo/244/ms1/</w:t>
+      </w:r>
+      <w:r>
+        <w:t xml:space="preserve"> menuSubmissionTester</w:t>
+      </w:r>
       <w:r>
         <w:br/>
       </w:r>
@@ -6828,32 +5960,7 @@
           <w:rFonts w:cstheme="minorHAnsi"/>
           <w:szCs w:val="28"/>
         </w:rPr>
-        <w:t xml:space="preserve">(use your professor’s Seneca </w:t>
-      </w:r>
-      <w:proofErr w:type="spellStart"/>
-      <w:r>
-        <w:rPr>
-          <w:rFonts w:cstheme="minorHAnsi"/>
-          <w:szCs w:val="28"/>
-        </w:rPr>
-        <w:t>userid</w:t>
-      </w:r>
-      <w:proofErr w:type="spellEnd"/>
-      <w:r>
-        <w:rPr>
-          <w:rFonts w:cstheme="minorHAnsi"/>
-          <w:szCs w:val="28"/>
-        </w:rPr>
-        <w:t xml:space="preserve"> to r</w:t>
-      </w:r>
-      <w:bookmarkStart w:id="0" w:name="_GoBack"/>
-      <w:bookmarkEnd w:id="0"/>
-      <w:r>
-        <w:rPr>
-          <w:rFonts w:cstheme="minorHAnsi"/>
-          <w:szCs w:val="28"/>
-        </w:rPr>
-        <w:t xml:space="preserve">eplace </w:t>
+        <w:t xml:space="preserve">(use your professor’s Seneca userid to replace </w:t>
       </w:r>
       <w:r>
         <w:rPr>
@@ -7074,23 +6181,7 @@
           <w:rFonts w:cstheme="minorHAnsi"/>
           <w:szCs w:val="28"/>
         </w:rPr>
-        <w:t xml:space="preserve">Then, run the following script from your account during the lab (use your professor’s Seneca </w:t>
-      </w:r>
-      <w:proofErr w:type="spellStart"/>
-      <w:r>
-        <w:rPr>
-          <w:rFonts w:cstheme="minorHAnsi"/>
-          <w:szCs w:val="28"/>
-        </w:rPr>
-        <w:t>userid</w:t>
-      </w:r>
-      <w:proofErr w:type="spellEnd"/>
-      <w:r>
-        <w:rPr>
-          <w:rFonts w:cstheme="minorHAnsi"/>
-          <w:szCs w:val="28"/>
-        </w:rPr>
-        <w:t xml:space="preserve"> to replace </w:t>
+        <w:t xml:space="preserve">Then, run the following script from your account during the lab (use your professor’s Seneca userid to replace </w:t>
       </w:r>
       <w:r>
         <w:rPr>
@@ -7270,21 +6361,7 @@
           <w:rFonts w:cstheme="minorHAnsi"/>
           <w:szCs w:val="28"/>
         </w:rPr>
-        <w:t xml:space="preserve">Create an Interface </w:t>
-      </w:r>
-      <w:r>
-        <w:rPr>
-          <w:rFonts w:cstheme="minorHAnsi"/>
-          <w:szCs w:val="28"/>
-        </w:rPr>
-        <w:t xml:space="preserve">(a class with pure virtual functions only) </w:t>
-      </w:r>
-      <w:r>
-        <w:rPr>
-          <w:rFonts w:cstheme="minorHAnsi"/>
-          <w:szCs w:val="28"/>
-        </w:rPr>
-        <w:t xml:space="preserve">called </w:t>
+        <w:t xml:space="preserve">Create an Interface (a class with pure virtual functions only) called </w:t>
       </w:r>
       <w:r>
         <w:rPr>
@@ -7292,15 +6369,7 @@
           <w:color w:val="2B91AF"/>
           <w:szCs w:val="24"/>
         </w:rPr>
-        <w:t>Re</w:t>
-      </w:r>
-      <w:r>
-        <w:rPr>
-          <w:rFonts w:ascii="Consolas" w:hAnsi="Consolas" w:cs="Consolas"/>
-          <w:color w:val="2B91AF"/>
-          <w:szCs w:val="24"/>
-        </w:rPr>
-        <w:t>adWriteable</w:t>
+        <w:t>ReadWriteable</w:t>
       </w:r>
       <w:r>
         <w:rPr>
@@ -7400,7 +6469,15 @@
           <w:color w:val="000000"/>
           <w:szCs w:val="24"/>
         </w:rPr>
-        <w:t>ostream.</w:t>
+        <w:t>i</w:t>
+      </w:r>
+      <w:r>
+        <w:rPr>
+          <w:rFonts w:ascii="Consolas" w:hAnsi="Consolas" w:cs="Consolas"/>
+          <w:color w:val="000000"/>
+          <w:szCs w:val="24"/>
+        </w:rPr>
+        <w:t>stream.</w:t>
       </w:r>
       <w:r>
         <w:rPr>
@@ -7429,7 +6506,7 @@
           <w:color w:val="000000"/>
           <w:szCs w:val="24"/>
         </w:rPr>
-        <w:t>cout</w:t>
+        <w:t>cin</w:t>
       </w:r>
       <w:r>
         <w:rPr>
@@ -7456,14 +6533,7 @@
           <w:rFonts w:cstheme="minorHAnsi"/>
           <w:szCs w:val="28"/>
         </w:rPr>
-        <w:t xml:space="preserve">- </w:t>
-      </w:r>
-      <w:r>
-        <w:rPr>
-          <w:rFonts w:cstheme="minorHAnsi"/>
-          <w:szCs w:val="28"/>
-        </w:rPr>
-        <w:t>write</w:t>
+        <w:t>- write</w:t>
       </w:r>
     </w:p>
     <w:p>
@@ -7492,23 +6562,15 @@
           <w:color w:val="000000"/>
           <w:szCs w:val="24"/>
         </w:rPr>
-        <w:t>i</w:t>
-      </w:r>
-      <w:r>
-        <w:rPr>
-          <w:rFonts w:ascii="Consolas" w:hAnsi="Consolas" w:cs="Consolas"/>
-          <w:color w:val="000000"/>
-          <w:szCs w:val="24"/>
-        </w:rPr>
-        <w:t>strea</w:t>
-      </w:r>
-      <w:r>
-        <w:rPr>
-          <w:rFonts w:ascii="Consolas" w:hAnsi="Consolas" w:cs="Consolas"/>
-          <w:color w:val="000000"/>
-          <w:szCs w:val="24"/>
-        </w:rPr>
-        <w:t>m</w:t>
+        <w:t>o</w:t>
+      </w:r>
+      <w:r>
+        <w:rPr>
+          <w:rFonts w:ascii="Consolas" w:hAnsi="Consolas" w:cs="Consolas"/>
+          <w:color w:val="000000"/>
+          <w:szCs w:val="24"/>
+        </w:rPr>
+        <w:t>stream</w:t>
       </w:r>
       <w:r>
         <w:rPr>
@@ -7530,27 +6592,20 @@
           <w:rFonts w:cstheme="minorHAnsi"/>
           <w:szCs w:val="28"/>
         </w:rPr>
-        <w:t xml:space="preserve">. </w:t>
+        <w:t xml:space="preserve">. The receiving argument should be defaulted to the </w:t>
       </w:r>
       <w:r>
         <w:rPr>
           <w:rFonts w:cstheme="minorHAnsi"/>
           <w:szCs w:val="28"/>
         </w:rPr>
-        <w:t xml:space="preserve">The receiving argument should be defaulted to the </w:t>
+        <w:t xml:space="preserve">global </w:t>
       </w:r>
       <w:r>
         <w:rPr>
           <w:rFonts w:cstheme="minorHAnsi"/>
           <w:szCs w:val="28"/>
         </w:rPr>
-        <w:t xml:space="preserve">global </w:t>
-      </w:r>
-      <w:r>
-        <w:rPr>
-          <w:rFonts w:cstheme="minorHAnsi"/>
-          <w:szCs w:val="28"/>
-        </w:rPr>
         <w:t xml:space="preserve">object </w:t>
       </w:r>
       <w:r>
@@ -7559,16 +6614,10 @@
           <w:color w:val="000000"/>
           <w:szCs w:val="24"/>
         </w:rPr>
-        <w:t>c</w:t>
-      </w:r>
-      <w:r>
-        <w:rPr>
-          <w:rFonts w:ascii="Consolas" w:hAnsi="Consolas" w:cs="Consolas"/>
-          <w:color w:val="000000"/>
-          <w:szCs w:val="24"/>
-        </w:rPr>
-        <w:t>in</w:t>
-      </w:r>
+        <w:t>cout</w:t>
+      </w:r>
+      <w:bookmarkStart w:id="0" w:name="_GoBack"/>
+      <w:bookmarkEnd w:id="0"/>
       <w:r>
         <w:rPr>
           <w:rFonts w:cstheme="minorHAnsi"/>
@@ -7808,38 +6857,14 @@
     <w:p>
       <w:r>
         <w:lastRenderedPageBreak/>
-        <w:t xml:space="preserve">On Matrix compile your </w:t>
-      </w:r>
-      <w:proofErr w:type="spellStart"/>
-      <w:r>
-        <w:t>cpp</w:t>
-      </w:r>
-      <w:proofErr w:type="spellEnd"/>
-      <w:r>
-        <w:t xml:space="preserve"> files with: </w:t>
+        <w:t xml:space="preserve">On Matrix compile your cpp files with: </w:t>
       </w:r>
       <w:r>
         <w:rPr>
           <w:b/>
           <w:bCs/>
         </w:rPr>
-        <w:t>g++ -Wall -std=</w:t>
-      </w:r>
-      <w:proofErr w:type="spellStart"/>
-      <w:r>
-        <w:rPr>
-          <w:b/>
-          <w:bCs/>
-        </w:rPr>
-        <w:t>c++</w:t>
-      </w:r>
-      <w:proofErr w:type="spellEnd"/>
-      <w:r>
-        <w:rPr>
-          <w:b/>
-          <w:bCs/>
-        </w:rPr>
-        <w:t>11</w:t>
+        <w:t>g++ -Wall -std=c++11</w:t>
       </w:r>
       <w:r>
         <w:t xml:space="preserve"> command.</w:t>
@@ -7860,23 +6885,8 @@
         <w:br/>
       </w:r>
       <w:r>
-        <w:t>~</w:t>
-      </w:r>
-      <w:proofErr w:type="spellStart"/>
-      <w:proofErr w:type="gramStart"/>
-      <w:r>
-        <w:t>fardad.soleimanloo</w:t>
-      </w:r>
-      <w:proofErr w:type="spellEnd"/>
-      <w:proofErr w:type="gramEnd"/>
-      <w:r>
-        <w:t>/244/ms2/</w:t>
-      </w:r>
-      <w:proofErr w:type="spellStart"/>
-      <w:r>
-        <w:t>rwtester</w:t>
-      </w:r>
-      <w:proofErr w:type="spellEnd"/>
+        <w:t>~fardad.soleimanloo/244/ms2/rwtester</w:t>
+      </w:r>
       <w:r>
         <w:br/>
       </w:r>
@@ -7931,16 +6941,7 @@
       </w:pPr>
       <w:r>
         <w:br/>
-        <w:t xml:space="preserve">Suggested due date: </w:t>
-      </w:r>
-      <w:r>
-        <w:t>Tuesday</w:t>
-      </w:r>
-      <w:r>
-        <w:t xml:space="preserve"> November 1</w:t>
-      </w:r>
-      <w:r>
-        <w:t>9</w:t>
+        <w:t>Suggested due date: Tuesday November 19</w:t>
       </w:r>
       <w:r>
         <w:rPr>
@@ -8039,29 +7040,7 @@
           <w:color w:val="000000"/>
           <w:szCs w:val="28"/>
         </w:rPr>
-        <w:t>ms</w:t>
-      </w:r>
-      <w:r>
-        <w:rPr>
-          <w:rFonts w:ascii="Consolas" w:hAnsi="Consolas" w:cs="Courier New"/>
-          <w:b/>
-          <w:bCs/>
-          <w:noProof/>
-          <w:color w:val="000000"/>
-          <w:szCs w:val="28"/>
-        </w:rPr>
-        <w:t>2</w:t>
-      </w:r>
-      <w:r>
-        <w:rPr>
-          <w:rFonts w:ascii="Consolas" w:hAnsi="Consolas" w:cs="Courier New"/>
-          <w:b/>
-          <w:bCs/>
-          <w:noProof/>
-          <w:color w:val="000000"/>
-          <w:szCs w:val="28"/>
-        </w:rPr>
-        <w:t xml:space="preserve"> -due</w:t>
+        <w:t>ms2 -due</w:t>
       </w:r>
       <w:r>
         <w:rPr>
@@ -8090,23 +7069,7 @@
           <w:rFonts w:cstheme="minorHAnsi"/>
           <w:szCs w:val="28"/>
         </w:rPr>
-        <w:t xml:space="preserve">(use your professor’s Seneca </w:t>
-      </w:r>
-      <w:proofErr w:type="spellStart"/>
-      <w:r>
-        <w:rPr>
-          <w:rFonts w:cstheme="minorHAnsi"/>
-          <w:szCs w:val="28"/>
-        </w:rPr>
-        <w:t>userid</w:t>
-      </w:r>
-      <w:proofErr w:type="spellEnd"/>
-      <w:r>
-        <w:rPr>
-          <w:rFonts w:cstheme="minorHAnsi"/>
-          <w:szCs w:val="28"/>
-        </w:rPr>
-        <w:t xml:space="preserve"> to replace </w:t>
+        <w:t xml:space="preserve">(use your professor’s Seneca userid to replace </w:t>
       </w:r>
       <w:r>
         <w:rPr>
@@ -8310,23 +7273,7 @@
           <w:rFonts w:cstheme="minorHAnsi"/>
           <w:szCs w:val="28"/>
         </w:rPr>
-        <w:t xml:space="preserve">Then, run the following script from your account during the lab (use your professor’s Seneca </w:t>
-      </w:r>
-      <w:proofErr w:type="spellStart"/>
-      <w:r>
-        <w:rPr>
-          <w:rFonts w:cstheme="minorHAnsi"/>
-          <w:szCs w:val="28"/>
-        </w:rPr>
-        <w:t>userid</w:t>
-      </w:r>
-      <w:proofErr w:type="spellEnd"/>
-      <w:r>
-        <w:rPr>
-          <w:rFonts w:cstheme="minorHAnsi"/>
-          <w:szCs w:val="28"/>
-        </w:rPr>
-        <w:t xml:space="preserve"> to replace </w:t>
+        <w:t xml:space="preserve">Then, run the following script from your account during the lab (use your professor’s Seneca userid to replace </w:t>
       </w:r>
       <w:r>
         <w:rPr>
@@ -8446,18 +7393,7 @@
           <w:color w:val="000000"/>
           <w:szCs w:val="28"/>
         </w:rPr>
-        <w:t>ms</w:t>
-      </w:r>
-      <w:r>
-        <w:rPr>
-          <w:rFonts w:ascii="Consolas" w:hAnsi="Consolas" w:cs="Courier New"/>
-          <w:b/>
-          <w:bCs/>
-          <w:noProof/>
-          <w:color w:val="000000"/>
-          <w:szCs w:val="28"/>
-        </w:rPr>
-        <w:t>2</w:t>
+        <w:t>ms2</w:t>
       </w:r>
       <w:r>
         <w:rPr>
@@ -8493,7 +7429,7 @@
 </file>
 
 <file path=word/endnotes.xml><?xml version="1.0" encoding="utf-8"?>
-<w:endnotes xmlns:wpc="http://schemas.microsoft.com/office/word/2010/wordprocessingCanvas" xmlns:cx="http://schemas.microsoft.com/office/drawing/2014/chartex" xmlns:cx1="http://schemas.microsoft.com/office/drawing/2015/9/8/chartex" xmlns:cx2="http://schemas.microsoft.com/office/drawing/2015/10/21/chartex" xmlns:cx3="http://schemas.microsoft.com/office/drawing/2016/5/9/chartex" xmlns:cx4="http://schemas.microsoft.com/office/drawing/2016/5/10/chartex" xmlns:cx5="http://schemas.microsoft.com/office/drawing/2016/5/11/chartex" xmlns:cx6="http://schemas.microsoft.com/office/drawing/2016/5/12/chartex" xmlns:cx7="http://schemas.microsoft.com/office/drawing/2016/5/13/chartex" xmlns:cx8="http://schemas.microsoft.com/office/drawing/2016/5/14/chartex" xmlns:mc="http://schemas.openxmlformats.org/markup-compatibility/2006" xmlns:aink="http://schemas.microsoft.com/office/drawing/2016/ink" xmlns:am3d="http://schemas.microsoft.com/office/drawing/2017/model3d" xmlns:o="urn:schemas-microsoft-com:office:office" xmlns:r="http://schemas.openxmlformats.org/officeDocument/2006/relationships" xmlns:m="http://schemas.openxmlformats.org/officeDocument/2006/math" xmlns:v="urn:schemas-microsoft-com:vml" xmlns:wp14="http://schemas.microsoft.com/office/word/2010/wordprocessingDrawing" xmlns:wp="http://schemas.openxmlformats.org/drawingml/2006/wordprocessingDrawing" xmlns:w10="urn:schemas-microsoft-com:office:word" xmlns:w="http://schemas.openxmlformats.org/wordprocessingml/2006/main" xmlns:w14="http://schemas.microsoft.com/office/word/2010/wordml" xmlns:w15="http://schemas.microsoft.com/office/word/2012/wordml" xmlns:w16cid="http://schemas.microsoft.com/office/word/2016/wordml/cid" xmlns:w16se="http://schemas.microsoft.com/office/word/2015/wordml/symex" xmlns:wpg="http://schemas.microsoft.com/office/word/2010/wordprocessingGroup" xmlns:wpi="http://schemas.microsoft.com/office/word/2010/wordprocessingInk" xmlns:wne="http://schemas.microsoft.com/office/word/2006/wordml" xmlns:wps="http://schemas.microsoft.com/office/word/2010/wordprocessingShape" mc:Ignorable="w14 w15 w16se w16cid wp14">
+<w:endnotes xmlns:wpc="http://schemas.microsoft.com/office/word/2010/wordprocessingCanvas" xmlns:cx="http://schemas.microsoft.com/office/drawing/2014/chartex" xmlns:cx1="http://schemas.microsoft.com/office/drawing/2015/9/8/chartex" xmlns:mc="http://schemas.openxmlformats.org/markup-compatibility/2006" xmlns:o="urn:schemas-microsoft-com:office:office" xmlns:r="http://schemas.openxmlformats.org/officeDocument/2006/relationships" xmlns:m="http://schemas.openxmlformats.org/officeDocument/2006/math" xmlns:v="urn:schemas-microsoft-com:vml" xmlns:wp14="http://schemas.microsoft.com/office/word/2010/wordprocessingDrawing" xmlns:wp="http://schemas.openxmlformats.org/drawingml/2006/wordprocessingDrawing" xmlns:w10="urn:schemas-microsoft-com:office:word" xmlns:w="http://schemas.openxmlformats.org/wordprocessingml/2006/main" xmlns:w14="http://schemas.microsoft.com/office/word/2010/wordml" xmlns:w15="http://schemas.microsoft.com/office/word/2012/wordml" xmlns:w16se="http://schemas.microsoft.com/office/word/2015/wordml/symex" xmlns:wpg="http://schemas.microsoft.com/office/word/2010/wordprocessingGroup" xmlns:wpi="http://schemas.microsoft.com/office/word/2010/wordprocessingInk" xmlns:wne="http://schemas.microsoft.com/office/word/2006/wordml" xmlns:wps="http://schemas.microsoft.com/office/word/2010/wordprocessingShape" mc:Ignorable="w14 w15 w16se wp14">
   <w:endnote w:type="separator" w:id="-1">
     <w:p>
       <w:pPr>
@@ -8518,7 +7454,7 @@
 </file>
 
 <file path=word/footnotes.xml><?xml version="1.0" encoding="utf-8"?>
-<w:footnotes xmlns:wpc="http://schemas.microsoft.com/office/word/2010/wordprocessingCanvas" xmlns:cx="http://schemas.microsoft.com/office/drawing/2014/chartex" xmlns:cx1="http://schemas.microsoft.com/office/drawing/2015/9/8/chartex" xmlns:cx2="http://schemas.microsoft.com/office/drawing/2015/10/21/chartex" xmlns:cx3="http://schemas.microsoft.com/office/drawing/2016/5/9/chartex" xmlns:cx4="http://schemas.microsoft.com/office/drawing/2016/5/10/chartex" xmlns:cx5="http://schemas.microsoft.com/office/drawing/2016/5/11/chartex" xmlns:cx6="http://schemas.microsoft.com/office/drawing/2016/5/12/chartex" xmlns:cx7="http://schemas.microsoft.com/office/drawing/2016/5/13/chartex" xmlns:cx8="http://schemas.microsoft.com/office/drawing/2016/5/14/chartex" xmlns:mc="http://schemas.openxmlformats.org/markup-compatibility/2006" xmlns:aink="http://schemas.microsoft.com/office/drawing/2016/ink" xmlns:am3d="http://schemas.microsoft.com/office/drawing/2017/model3d" xmlns:o="urn:schemas-microsoft-com:office:office" xmlns:r="http://schemas.openxmlformats.org/officeDocument/2006/relationships" xmlns:m="http://schemas.openxmlformats.org/officeDocument/2006/math" xmlns:v="urn:schemas-microsoft-com:vml" xmlns:wp14="http://schemas.microsoft.com/office/word/2010/wordprocessingDrawing" xmlns:wp="http://schemas.openxmlformats.org/drawingml/2006/wordprocessingDrawing" xmlns:w10="urn:schemas-microsoft-com:office:word" xmlns:w="http://schemas.openxmlformats.org/wordprocessingml/2006/main" xmlns:w14="http://schemas.microsoft.com/office/word/2010/wordml" xmlns:w15="http://schemas.microsoft.com/office/word/2012/wordml" xmlns:w16cid="http://schemas.microsoft.com/office/word/2016/wordml/cid" xmlns:w16se="http://schemas.microsoft.com/office/word/2015/wordml/symex" xmlns:wpg="http://schemas.microsoft.com/office/word/2010/wordprocessingGroup" xmlns:wpi="http://schemas.microsoft.com/office/word/2010/wordprocessingInk" xmlns:wne="http://schemas.microsoft.com/office/word/2006/wordml" xmlns:wps="http://schemas.microsoft.com/office/word/2010/wordprocessingShape" mc:Ignorable="w14 w15 w16se w16cid wp14">
+<w:footnotes xmlns:wpc="http://schemas.microsoft.com/office/word/2010/wordprocessingCanvas" xmlns:cx="http://schemas.microsoft.com/office/drawing/2014/chartex" xmlns:cx1="http://schemas.microsoft.com/office/drawing/2015/9/8/chartex" xmlns:mc="http://schemas.openxmlformats.org/markup-compatibility/2006" xmlns:o="urn:schemas-microsoft-com:office:office" xmlns:r="http://schemas.openxmlformats.org/officeDocument/2006/relationships" xmlns:m="http://schemas.openxmlformats.org/officeDocument/2006/math" xmlns:v="urn:schemas-microsoft-com:vml" xmlns:wp14="http://schemas.microsoft.com/office/word/2010/wordprocessingDrawing" xmlns:wp="http://schemas.openxmlformats.org/drawingml/2006/wordprocessingDrawing" xmlns:w10="urn:schemas-microsoft-com:office:word" xmlns:w="http://schemas.openxmlformats.org/wordprocessingml/2006/main" xmlns:w14="http://schemas.microsoft.com/office/word/2010/wordml" xmlns:w15="http://schemas.microsoft.com/office/word/2012/wordml" xmlns:w16se="http://schemas.microsoft.com/office/word/2015/wordml/symex" xmlns:wpg="http://schemas.microsoft.com/office/word/2010/wordprocessingGroup" xmlns:wpi="http://schemas.microsoft.com/office/word/2010/wordprocessingInk" xmlns:wne="http://schemas.microsoft.com/office/word/2006/wordml" xmlns:wps="http://schemas.microsoft.com/office/word/2010/wordprocessingShape" mc:Ignorable="w14 w15 w16se wp14">
   <w:footnote w:type="separator" w:id="-1">
     <w:p>
       <w:pPr>
@@ -8543,7 +7479,7 @@
 </file>
 
 <file path=word/header1.xml><?xml version="1.0" encoding="utf-8"?>
-<w:hdr xmlns:wpc="http://schemas.microsoft.com/office/word/2010/wordprocessingCanvas" xmlns:cx="http://schemas.microsoft.com/office/drawing/2014/chartex" xmlns:cx1="http://schemas.microsoft.com/office/drawing/2015/9/8/chartex" xmlns:cx2="http://schemas.microsoft.com/office/drawing/2015/10/21/chartex" xmlns:cx3="http://schemas.microsoft.com/office/drawing/2016/5/9/chartex" xmlns:cx4="http://schemas.microsoft.com/office/drawing/2016/5/10/chartex" xmlns:cx5="http://schemas.microsoft.com/office/drawing/2016/5/11/chartex" xmlns:cx6="http://schemas.microsoft.com/office/drawing/2016/5/12/chartex" xmlns:cx7="http://schemas.microsoft.com/office/drawing/2016/5/13/chartex" xmlns:cx8="http://schemas.microsoft.com/office/drawing/2016/5/14/chartex" xmlns:mc="http://schemas.openxmlformats.org/markup-compatibility/2006" xmlns:aink="http://schemas.microsoft.com/office/drawing/2016/ink" xmlns:am3d="http://schemas.microsoft.com/office/drawing/2017/model3d" xmlns:o="urn:schemas-microsoft-com:office:office" xmlns:r="http://schemas.openxmlformats.org/officeDocument/2006/relationships" xmlns:m="http://schemas.openxmlformats.org/officeDocument/2006/math" xmlns:v="urn:schemas-microsoft-com:vml" xmlns:wp14="http://schemas.microsoft.com/office/word/2010/wordprocessingDrawing" xmlns:wp="http://schemas.openxmlformats.org/drawingml/2006/wordprocessingDrawing" xmlns:w10="urn:schemas-microsoft-com:office:word" xmlns:w="http://schemas.openxmlformats.org/wordprocessingml/2006/main" xmlns:w14="http://schemas.microsoft.com/office/word/2010/wordml" xmlns:w15="http://schemas.microsoft.com/office/word/2012/wordml" xmlns:w16cid="http://schemas.microsoft.com/office/word/2016/wordml/cid" xmlns:w16se="http://schemas.microsoft.com/office/word/2015/wordml/symex" xmlns:wpg="http://schemas.microsoft.com/office/word/2010/wordprocessingGroup" xmlns:wpi="http://schemas.microsoft.com/office/word/2010/wordprocessingInk" xmlns:wne="http://schemas.microsoft.com/office/word/2006/wordml" xmlns:wps="http://schemas.microsoft.com/office/word/2010/wordprocessingShape" mc:Ignorable="w14 w15 w16se w16cid wp14">
+<w:hdr xmlns:wpc="http://schemas.microsoft.com/office/word/2010/wordprocessingCanvas" xmlns:cx="http://schemas.microsoft.com/office/drawing/2014/chartex" xmlns:cx1="http://schemas.microsoft.com/office/drawing/2015/9/8/chartex" xmlns:mc="http://schemas.openxmlformats.org/markup-compatibility/2006" xmlns:o="urn:schemas-microsoft-com:office:office" xmlns:r="http://schemas.openxmlformats.org/officeDocument/2006/relationships" xmlns:m="http://schemas.openxmlformats.org/officeDocument/2006/math" xmlns:v="urn:schemas-microsoft-com:vml" xmlns:wp14="http://schemas.microsoft.com/office/word/2010/wordprocessingDrawing" xmlns:wp="http://schemas.openxmlformats.org/drawingml/2006/wordprocessingDrawing" xmlns:w10="urn:schemas-microsoft-com:office:word" xmlns:w="http://schemas.openxmlformats.org/wordprocessingml/2006/main" xmlns:w14="http://schemas.microsoft.com/office/word/2010/wordml" xmlns:w15="http://schemas.microsoft.com/office/word/2012/wordml" xmlns:w16se="http://schemas.microsoft.com/office/word/2015/wordml/symex" xmlns:wpg="http://schemas.microsoft.com/office/word/2010/wordprocessingGroup" xmlns:wpi="http://schemas.microsoft.com/office/word/2010/wordprocessingInk" xmlns:wne="http://schemas.microsoft.com/office/word/2006/wordml" xmlns:wps="http://schemas.microsoft.com/office/word/2010/wordprocessingShape" mc:Ignorable="w14 w15 w16se wp14">
   <w:sdt>
     <w:sdtPr>
       <w:id w:val="756400652"/>
@@ -8576,7 +7512,7 @@
           <w:rPr>
             <w:noProof/>
           </w:rPr>
-          <w:t>12</w:t>
+          <w:t>9</w:t>
         </w:r>
         <w:r>
           <w:rPr>
@@ -8596,7 +7532,7 @@
 </file>
 
 <file path=word/numbering.xml><?xml version="1.0" encoding="utf-8"?>
-<w:numbering xmlns:wpc="http://schemas.microsoft.com/office/word/2010/wordprocessingCanvas" xmlns:cx="http://schemas.microsoft.com/office/drawing/2014/chartex" xmlns:cx1="http://schemas.microsoft.com/office/drawing/2015/9/8/chartex" xmlns:cx2="http://schemas.microsoft.com/office/drawing/2015/10/21/chartex" xmlns:cx3="http://schemas.microsoft.com/office/drawing/2016/5/9/chartex" xmlns:cx4="http://schemas.microsoft.com/office/drawing/2016/5/10/chartex" xmlns:cx5="http://schemas.microsoft.com/office/drawing/2016/5/11/chartex" xmlns:cx6="http://schemas.microsoft.com/office/drawing/2016/5/12/chartex" xmlns:cx7="http://schemas.microsoft.com/office/drawing/2016/5/13/chartex" xmlns:cx8="http://schemas.microsoft.com/office/drawing/2016/5/14/chartex" xmlns:mc="http://schemas.openxmlformats.org/markup-compatibility/2006" xmlns:aink="http://schemas.microsoft.com/office/drawing/2016/ink" xmlns:am3d="http://schemas.microsoft.com/office/drawing/2017/model3d" xmlns:o="urn:schemas-microsoft-com:office:office" xmlns:r="http://schemas.openxmlformats.org/officeDocument/2006/relationships" xmlns:m="http://schemas.openxmlformats.org/officeDocument/2006/math" xmlns:v="urn:schemas-microsoft-com:vml" xmlns:wp14="http://schemas.microsoft.com/office/word/2010/wordprocessingDrawing" xmlns:wp="http://schemas.openxmlformats.org/drawingml/2006/wordprocessingDrawing" xmlns:w10="urn:schemas-microsoft-com:office:word" xmlns:w="http://schemas.openxmlformats.org/wordprocessingml/2006/main" xmlns:w14="http://schemas.microsoft.com/office/word/2010/wordml" xmlns:w15="http://schemas.microsoft.com/office/word/2012/wordml" xmlns:w16cid="http://schemas.microsoft.com/office/word/2016/wordml/cid" xmlns:w16se="http://schemas.microsoft.com/office/word/2015/wordml/symex" xmlns:wpg="http://schemas.microsoft.com/office/word/2010/wordprocessingGroup" xmlns:wpi="http://schemas.microsoft.com/office/word/2010/wordprocessingInk" xmlns:wne="http://schemas.microsoft.com/office/word/2006/wordml" xmlns:wps="http://schemas.microsoft.com/office/word/2010/wordprocessingShape" mc:Ignorable="w14 w15 w16se w16cid wp14">
+<w:numbering xmlns:wpc="http://schemas.microsoft.com/office/word/2010/wordprocessingCanvas" xmlns:cx="http://schemas.microsoft.com/office/drawing/2014/chartex" xmlns:cx1="http://schemas.microsoft.com/office/drawing/2015/9/8/chartex" xmlns:mc="http://schemas.openxmlformats.org/markup-compatibility/2006" xmlns:o="urn:schemas-microsoft-com:office:office" xmlns:r="http://schemas.openxmlformats.org/officeDocument/2006/relationships" xmlns:m="http://schemas.openxmlformats.org/officeDocument/2006/math" xmlns:v="urn:schemas-microsoft-com:vml" xmlns:wp14="http://schemas.microsoft.com/office/word/2010/wordprocessingDrawing" xmlns:wp="http://schemas.openxmlformats.org/drawingml/2006/wordprocessingDrawing" xmlns:w10="urn:schemas-microsoft-com:office:word" xmlns:w="http://schemas.openxmlformats.org/wordprocessingml/2006/main" xmlns:w14="http://schemas.microsoft.com/office/word/2010/wordml" xmlns:w15="http://schemas.microsoft.com/office/word/2012/wordml" xmlns:w16se="http://schemas.microsoft.com/office/word/2015/wordml/symex" xmlns:wpg="http://schemas.microsoft.com/office/word/2010/wordprocessingGroup" xmlns:wpi="http://schemas.microsoft.com/office/word/2010/wordprocessingInk" xmlns:wne="http://schemas.microsoft.com/office/word/2006/wordml" xmlns:wps="http://schemas.microsoft.com/office/word/2010/wordprocessingShape" mc:Ignorable="w14 w15 w16se wp14">
   <w:abstractNum w:abstractNumId="0" w15:restartNumberingAfterBreak="0">
     <w:nsid w:val="00183A8F"/>
     <w:multiLevelType w:val="hybridMultilevel"/>
@@ -11873,7 +10809,7 @@
 </file>
 
 <file path=word/styles.xml><?xml version="1.0" encoding="utf-8"?>
-<w:styles xmlns:mc="http://schemas.openxmlformats.org/markup-compatibility/2006" xmlns:r="http://schemas.openxmlformats.org/officeDocument/2006/relationships" xmlns:w="http://schemas.openxmlformats.org/wordprocessingml/2006/main" xmlns:w14="http://schemas.microsoft.com/office/word/2010/wordml" xmlns:w15="http://schemas.microsoft.com/office/word/2012/wordml" xmlns:w16cid="http://schemas.microsoft.com/office/word/2016/wordml/cid" xmlns:w16se="http://schemas.microsoft.com/office/word/2015/wordml/symex" mc:Ignorable="w14 w15 w16se w16cid">
+<w:styles xmlns:mc="http://schemas.openxmlformats.org/markup-compatibility/2006" xmlns:r="http://schemas.openxmlformats.org/officeDocument/2006/relationships" xmlns:w="http://schemas.openxmlformats.org/wordprocessingml/2006/main" xmlns:w14="http://schemas.microsoft.com/office/word/2010/wordml" xmlns:w15="http://schemas.microsoft.com/office/word/2012/wordml" xmlns:w16se="http://schemas.microsoft.com/office/word/2015/wordml/symex" mc:Ignorable="w14 w15 w16se">
   <w:docDefaults>
     <w:rPrDefault>
       <w:rPr>
@@ -11889,7 +10825,7 @@
       </w:pPr>
     </w:pPrDefault>
   </w:docDefaults>
-  <w:latentStyles w:defLockedState="0" w:defUIPriority="99" w:defSemiHidden="0" w:defUnhideWhenUsed="0" w:defQFormat="0" w:count="375">
+  <w:latentStyles w:defLockedState="0" w:defUIPriority="99" w:defSemiHidden="0" w:defUnhideWhenUsed="0" w:defQFormat="0" w:count="371">
     <w:lsdException w:name="Normal" w:uiPriority="0" w:qFormat="1"/>
     <w:lsdException w:name="heading 1" w:uiPriority="9" w:qFormat="1"/>
     <w:lsdException w:name="heading 2" w:semiHidden="1" w:uiPriority="9" w:unhideWhenUsed="1" w:qFormat="1"/>
@@ -12261,10 +11197,6 @@
     <w:lsdException w:name="List Table 5 Dark Accent 6" w:uiPriority="50"/>
     <w:lsdException w:name="List Table 6 Colorful Accent 6" w:uiPriority="51"/>
     <w:lsdException w:name="List Table 7 Colorful Accent 6" w:uiPriority="52"/>
-    <w:lsdException w:name="Mention" w:semiHidden="1" w:unhideWhenUsed="1"/>
-    <w:lsdException w:name="Smart Hyperlink" w:semiHidden="1" w:unhideWhenUsed="1"/>
-    <w:lsdException w:name="Hashtag" w:semiHidden="1" w:unhideWhenUsed="1"/>
-    <w:lsdException w:name="Unresolved Mention" w:semiHidden="1" w:unhideWhenUsed="1"/>
   </w:latentStyles>
   <w:style w:type="paragraph" w:default="1" w:styleId="Normal">
     <w:name w:val="Normal"/>

</xml_diff>